<commit_message>
[U5] Aula 2 iniciada
</commit_message>
<xml_diff>
--- a/aluno/[iOS] [Aluno] Unidade 5.docx
+++ b/aluno/[iOS] [Aluno] Unidade 5.docx
@@ -21,9 +21,7 @@
       <w:r>
         <w:t>5</w:t>
       </w:r>
-      <w:bookmarkStart w:id="2" w:name="_GoBack"/>
-      <w:bookmarkEnd w:id="2"/>
-      <w:ins w:id="3" w:author="Willian" w:date="2016-11-05T11:18:00Z">
+      <w:ins w:id="2" w:author="Willian" w:date="2016-11-05T11:18:00Z">
         <w:r>
           <w:t xml:space="preserve"> </w:t>
         </w:r>
@@ -34,10 +32,10 @@
         <w:pStyle w:val="Cabealho1"/>
         <w:ind w:left="0" w:firstLine="0"/>
         <w:rPr>
-          <w:ins w:id="4" w:author="Willian" w:date="2016-11-05T11:18:00Z"/>
-        </w:rPr>
-      </w:pPr>
-      <w:ins w:id="5" w:author="Willian" w:date="2016-11-05T11:18:00Z">
+          <w:ins w:id="3" w:author="Willian" w:date="2016-11-05T11:18:00Z"/>
+        </w:rPr>
+      </w:pPr>
+      <w:ins w:id="4" w:author="Willian" w:date="2016-11-05T11:18:00Z">
         <w:r>
           <w:t>Aula 1</w:t>
         </w:r>
@@ -80,7 +78,7 @@
     <w:p>
       <w:pPr>
         <w:rPr>
-          <w:ins w:id="6" w:author="Willian" w:date="2016-11-05T11:18:00Z"/>
+          <w:ins w:id="5" w:author="Willian" w:date="2016-11-05T11:18:00Z"/>
         </w:rPr>
       </w:pPr>
       <w:r>
@@ -150,25 +148,7 @@
         <w:t>Model</w:t>
       </w:r>
       <w:r>
-        <w:t xml:space="preserve">: </w:t>
-      </w:r>
-      <w:r>
-        <w:t>São objetos</w:t>
-      </w:r>
-      <w:r>
-        <w:t xml:space="preserve"> que contém os dados do aplicativo e define</w:t>
-      </w:r>
-      <w:r>
-        <w:t>m</w:t>
-      </w:r>
-      <w:r>
-        <w:t xml:space="preserve"> como manipulá-lo</w:t>
-      </w:r>
-      <w:r>
-        <w:t>s</w:t>
-      </w:r>
-      <w:r>
-        <w:t>.</w:t>
+        <w:t>: São objetos que contém os dados do aplicativo e definem como manipulá-los.</w:t>
       </w:r>
     </w:p>
     <w:p>
@@ -186,13 +166,7 @@
         <w:t>View</w:t>
       </w:r>
       <w:r>
-        <w:t xml:space="preserve">: </w:t>
-      </w:r>
-      <w:r>
-        <w:t>São</w:t>
-      </w:r>
-      <w:r>
-        <w:t xml:space="preserve"> objetos que estão a cargo da representação visual do modelo e os controles que o usuário pode interagir</w:t>
+        <w:t>: São objetos que estão a cargo da representação visual do modelo e os controles que o usuário pode interagir</w:t>
       </w:r>
       <w:r>
         <w:t>. B</w:t>
@@ -324,6 +298,9 @@
         <w:jc w:val="center"/>
       </w:pPr>
       <w:r>
+        <w:rPr>
+          <w:noProof/>
+        </w:rPr>
         <w:drawing>
           <wp:inline distT="0" distB="0" distL="0" distR="0" wp14:anchorId="77142733" wp14:editId="36A76921">
             <wp:extent cx="3287842" cy="1504343"/>
@@ -417,10 +394,7 @@
     <w:p>
       <w:r>
         <w:lastRenderedPageBreak/>
-        <w:t>Tudo se resume a separação de código e reutilizaçã</w:t>
-      </w:r>
-      <w:r>
-        <w:t xml:space="preserve">o. Idealmente, a </w:t>
+        <w:t xml:space="preserve">Tudo se resume a separação de código e reutilização. Idealmente, a </w:t>
       </w:r>
       <w:proofErr w:type="spellStart"/>
       <w:r>
@@ -428,13 +402,7 @@
       </w:r>
       <w:proofErr w:type="spellEnd"/>
       <w:r>
-        <w:t xml:space="preserve"> </w:t>
-      </w:r>
-      <w:r>
-        <w:t>de</w:t>
-      </w:r>
-      <w:r>
-        <w:t xml:space="preserve">ve ser completamente separada do model. Se a </w:t>
+        <w:t xml:space="preserve"> deve ser completamente separada do model. Se a </w:t>
       </w:r>
       <w:proofErr w:type="spellStart"/>
       <w:r>
@@ -442,28 +410,7 @@
       </w:r>
       <w:proofErr w:type="spellEnd"/>
       <w:r>
-        <w:t xml:space="preserve"> </w:t>
-      </w:r>
-      <w:r>
-        <w:t xml:space="preserve">não depende de uma implementação específica do </w:t>
-      </w:r>
-      <w:r>
-        <w:t>model</w:t>
-      </w:r>
-      <w:r>
-        <w:t xml:space="preserve">, então </w:t>
-      </w:r>
-      <w:r>
-        <w:t>ela pode ser reutilizada</w:t>
-      </w:r>
-      <w:r>
-        <w:t xml:space="preserve"> com um modelo diferente </w:t>
-      </w:r>
-      <w:r>
-        <w:t>e</w:t>
-      </w:r>
-      <w:r>
-        <w:t xml:space="preserve"> apresentar alguns outros dados.</w:t>
+        <w:t xml:space="preserve"> não depende de uma implementação específica do model, então ela pode ser reutilizada com um modelo diferente e apresentar alguns outros dados.</w:t>
       </w:r>
     </w:p>
     <w:p>
@@ -561,13 +508,7 @@
         <w:t xml:space="preserve"> realmente irão fazer a diferença como profissional programador de software e</w:t>
       </w:r>
       <w:r>
-        <w:t xml:space="preserve"> irá te garantir destaque entre os demais programadores que não conhecem este assunto. </w:t>
-      </w:r>
-      <w:r>
-        <w:t>Agora que você já teve mais contato suficiente</w:t>
-      </w:r>
-      <w:r>
-        <w:t xml:space="preserve"> com os padrões na prática, vamos então terminar este assunto com alguns conceitos adicionais, desta aula.</w:t>
+        <w:t xml:space="preserve"> irá te garantir destaque entre os demais programadores que não conhecem este assunto. Agora que você já teve mais contato suficiente com os padrões na prática, vamos então terminar este assunto com alguns conceitos adicionais, desta aula.</w:t>
       </w:r>
     </w:p>
     <w:p>
@@ -706,37 +647,7 @@
     </w:p>
     <w:p>
       <w:r>
-        <w:t xml:space="preserve">Estes padrões de design são </w:t>
-      </w:r>
-      <w:r>
-        <w:t>todos sobre</w:t>
-      </w:r>
-      <w:r>
-        <w:t xml:space="preserve"> instanciação de </w:t>
-      </w:r>
-      <w:r>
-        <w:t>objetos. Est</w:t>
-      </w:r>
-      <w:r>
-        <w:t>e</w:t>
-      </w:r>
-      <w:r>
-        <w:t>s padrões</w:t>
-      </w:r>
-      <w:r>
-        <w:t xml:space="preserve"> pode</w:t>
-      </w:r>
-      <w:r>
-        <w:t>m</w:t>
-      </w:r>
-      <w:r>
-        <w:t xml:space="preserve"> ainda ser dividido</w:t>
-      </w:r>
-      <w:r>
-        <w:t>s</w:t>
-      </w:r>
-      <w:r>
-        <w:t xml:space="preserve"> em padrões de</w:t>
+        <w:t>Estes padrões de design são todos sobre instanciação de objetos. Estes padrões podem ainda ser divididos em padrões de</w:t>
       </w:r>
       <w:r>
         <w:t xml:space="preserve"> criação de classes</w:t>
@@ -1054,10 +965,7 @@
         <w:pStyle w:val="Ttulo3"/>
       </w:pPr>
       <w:r>
-        <w:t>P</w:t>
-      </w:r>
-      <w:r>
-        <w:t>adrões de projeto estruturais</w:t>
+        <w:t>Padrões de projeto estruturais</w:t>
       </w:r>
     </w:p>
     <w:p>
@@ -1291,13 +1199,7 @@
     </w:p>
     <w:p>
       <w:r>
-        <w:t xml:space="preserve">Exemplos de padrões </w:t>
-      </w:r>
-      <w:r>
-        <w:t>comportamentais</w:t>
-      </w:r>
-      <w:r>
-        <w:t>:</w:t>
+        <w:t>Exemplos de padrões comportamentais:</w:t>
       </w:r>
     </w:p>
     <w:p>
@@ -1647,6 +1549,2406 @@
         <w:t>Define uma nova operação a uma classe sem alterações</w:t>
       </w:r>
     </w:p>
+    <w:p/>
+    <w:p>
+      <w:pPr>
+        <w:spacing w:before="0" w:after="0"/>
+        <w:jc w:val="left"/>
+      </w:pPr>
+      <w:r>
+        <w:br w:type="page"/>
+      </w:r>
+    </w:p>
+    <w:p>
+      <w:pPr>
+        <w:pStyle w:val="Cabealho1"/>
+        <w:ind w:left="426"/>
+      </w:pPr>
+      <w:r>
+        <w:t>Aula 2</w:t>
+      </w:r>
+    </w:p>
+    <w:p>
+      <w:pPr>
+        <w:pStyle w:val="Ttulo1"/>
+        <w:numPr>
+          <w:ilvl w:val="0"/>
+          <w:numId w:val="19"/>
+        </w:numPr>
+        <w:ind w:hanging="360"/>
+      </w:pPr>
+      <w:proofErr w:type="spellStart"/>
+      <w:r>
+        <w:t>Closures</w:t>
+      </w:r>
+      <w:proofErr w:type="spellEnd"/>
+    </w:p>
+    <w:p>
+      <w:proofErr w:type="spellStart"/>
+      <w:r>
+        <w:t>Closures</w:t>
+      </w:r>
+      <w:proofErr w:type="spellEnd"/>
+      <w:r>
+        <w:t xml:space="preserve"> são blocos independentes de funcional</w:t>
+      </w:r>
+      <w:r>
+        <w:t xml:space="preserve">idade que podem ser transferidos de um lugar para o outro </w:t>
+      </w:r>
+      <w:r>
+        <w:t xml:space="preserve">e </w:t>
+      </w:r>
+      <w:r>
+        <w:t>utilizados</w:t>
+      </w:r>
+      <w:r>
+        <w:t xml:space="preserve"> em seu código.</w:t>
+      </w:r>
+      <w:r>
+        <w:t xml:space="preserve"> Com eles podemos implementar o tratamento de um objeto em tempo de execução. Em outras palavras, podemos criar métodos e passa-los via </w:t>
+      </w:r>
+      <w:r>
+        <w:t>parâmetro</w:t>
+      </w:r>
+      <w:r>
+        <w:t xml:space="preserve"> em algum método ou atribuí-lo em alguma variável/constante. Os </w:t>
+      </w:r>
+      <w:proofErr w:type="spellStart"/>
+      <w:r>
+        <w:t>closures</w:t>
+      </w:r>
+      <w:proofErr w:type="spellEnd"/>
+      <w:r>
+        <w:t xml:space="preserve"> são utilizados principalmente para realizar</w:t>
+      </w:r>
+      <w:r>
+        <w:t xml:space="preserve"> operações assíncronas.</w:t>
+      </w:r>
+    </w:p>
+    <w:p>
+      <w:pPr>
+        <w:pStyle w:val="Ttulo2"/>
+      </w:pPr>
+      <w:proofErr w:type="spellStart"/>
+      <w:r>
+        <w:t>Expreções</w:t>
+      </w:r>
+      <w:proofErr w:type="spellEnd"/>
+      <w:r>
+        <w:t xml:space="preserve"> </w:t>
+      </w:r>
+      <w:proofErr w:type="spellStart"/>
+      <w:r>
+        <w:t>Closure</w:t>
+      </w:r>
+      <w:proofErr w:type="spellEnd"/>
+    </w:p>
+    <w:p>
+      <w:r>
+        <w:t>Para dar continuidade nos exemplos desta aula, abra novamente o seu Playground e execute os códigos mostrados aqui.</w:t>
+      </w:r>
+    </w:p>
+    <w:p>
+      <w:r>
+        <w:t>Em Swift podemos criar funções aninhadas, ou seja, é possível definir funções dentro de outra função. Isto é feito para organizar melhor o código ou alguma outra aplicação específica que se faz necessário este uso.</w:t>
+      </w:r>
+      <w:r>
+        <w:t xml:space="preserve"> Mas convenientemente não é muito aconselhável pela orientação a objetos pois diminui a legibilidade do código e quanto mais aninhamos funções dentro de outras funções aninhadas, mais complexo se torna nosso código.</w:t>
+      </w:r>
+    </w:p>
+    <w:p>
+      <w:r>
+        <w:t xml:space="preserve">Uma alternativa </w:t>
+      </w:r>
+      <w:r>
+        <w:t xml:space="preserve">as funções aninhadas é o uso de </w:t>
+      </w:r>
+      <w:proofErr w:type="spellStart"/>
+      <w:r>
+        <w:t>closures</w:t>
+      </w:r>
+      <w:proofErr w:type="spellEnd"/>
+      <w:r>
+        <w:t xml:space="preserve">. </w:t>
+      </w:r>
+      <w:proofErr w:type="spellStart"/>
+      <w:r>
+        <w:t>Closures</w:t>
+      </w:r>
+      <w:proofErr w:type="spellEnd"/>
+      <w:r>
+        <w:t xml:space="preserve"> são utilizadas para escrever blocos de código </w:t>
+      </w:r>
+      <w:proofErr w:type="spellStart"/>
+      <w:r>
+        <w:t>inline</w:t>
+      </w:r>
+      <w:proofErr w:type="spellEnd"/>
+      <w:r>
+        <w:t xml:space="preserve"> em uma sintaxe breve e focada. </w:t>
+      </w:r>
+      <w:proofErr w:type="spellStart"/>
+      <w:r>
+        <w:t>Closures</w:t>
+      </w:r>
+      <w:proofErr w:type="spellEnd"/>
+      <w:r>
+        <w:t xml:space="preserve"> são utilizados para otimizar a escrita de certos algoritmos sem diminuir sua clareza ou intenção. Os exemplos abaixo ilustram estas otimizações refinando o método de ordenação de </w:t>
+      </w:r>
+      <w:proofErr w:type="spellStart"/>
+      <w:r>
+        <w:t>arrays</w:t>
+      </w:r>
+      <w:proofErr w:type="spellEnd"/>
+      <w:r>
+        <w:t xml:space="preserve"> </w:t>
+      </w:r>
+      <w:proofErr w:type="spellStart"/>
+      <w:proofErr w:type="gramStart"/>
+      <w:r>
+        <w:rPr>
+          <w:b/>
+        </w:rPr>
+        <w:t>sorted</w:t>
+      </w:r>
+      <w:proofErr w:type="spellEnd"/>
+      <w:r>
+        <w:rPr>
+          <w:b/>
+        </w:rPr>
+        <w:t>(</w:t>
+      </w:r>
+      <w:proofErr w:type="spellStart"/>
+      <w:proofErr w:type="gramEnd"/>
+      <w:r>
+        <w:rPr>
+          <w:b/>
+        </w:rPr>
+        <w:t>by</w:t>
+      </w:r>
+      <w:proofErr w:type="spellEnd"/>
+      <w:r>
+        <w:rPr>
+          <w:b/>
+        </w:rPr>
+        <w:t>:)</w:t>
+      </w:r>
+      <w:r>
+        <w:t xml:space="preserve"> com diversas maneiras para realizar a mesma funcionalidade.</w:t>
+      </w:r>
+    </w:p>
+    <w:p>
+      <w:pPr>
+        <w:pStyle w:val="Ttulo3"/>
+      </w:pPr>
+      <w:r>
+        <w:t>O método de ordenação</w:t>
+      </w:r>
+    </w:p>
+    <w:p>
+      <w:r>
+        <w:t xml:space="preserve">O Swift apresenta um método chamado </w:t>
+      </w:r>
+      <w:proofErr w:type="spellStart"/>
+      <w:proofErr w:type="gramStart"/>
+      <w:r>
+        <w:rPr>
+          <w:b/>
+        </w:rPr>
+        <w:t>sorted</w:t>
+      </w:r>
+      <w:proofErr w:type="spellEnd"/>
+      <w:r>
+        <w:rPr>
+          <w:b/>
+        </w:rPr>
+        <w:t>(</w:t>
+      </w:r>
+      <w:proofErr w:type="spellStart"/>
+      <w:proofErr w:type="gramEnd"/>
+      <w:r>
+        <w:rPr>
+          <w:b/>
+        </w:rPr>
+        <w:t>by</w:t>
+      </w:r>
+      <w:proofErr w:type="spellEnd"/>
+      <w:r>
+        <w:rPr>
+          <w:b/>
+        </w:rPr>
+        <w:t>:)</w:t>
+      </w:r>
+      <w:r>
+        <w:t xml:space="preserve">, </w:t>
+      </w:r>
+      <w:r>
+        <w:t xml:space="preserve">que classifica um </w:t>
+      </w:r>
+      <w:proofErr w:type="spellStart"/>
+      <w:r>
+        <w:t>array</w:t>
+      </w:r>
+      <w:proofErr w:type="spellEnd"/>
+      <w:r>
+        <w:t xml:space="preserve"> de valores de um tipo conhecido com base na produção de uma saída ordenada por um </w:t>
+      </w:r>
+      <w:proofErr w:type="spellStart"/>
+      <w:r>
+        <w:t>closure</w:t>
+      </w:r>
+      <w:proofErr w:type="spellEnd"/>
+      <w:r>
+        <w:t xml:space="preserve"> que você fornece. Quando este método completa o processo de classificação, é retornado um novo </w:t>
+      </w:r>
+      <w:proofErr w:type="spellStart"/>
+      <w:r>
+        <w:t>array</w:t>
+      </w:r>
+      <w:proofErr w:type="spellEnd"/>
+      <w:r>
+        <w:t xml:space="preserve"> de mesmo tipo que o antigo, com seus elementos em uma ordem especificada pelo </w:t>
+      </w:r>
+      <w:proofErr w:type="spellStart"/>
+      <w:r>
+        <w:t>closure</w:t>
+      </w:r>
+      <w:proofErr w:type="spellEnd"/>
+      <w:r>
+        <w:t xml:space="preserve">. O </w:t>
+      </w:r>
+      <w:proofErr w:type="spellStart"/>
+      <w:r>
+        <w:t>array</w:t>
+      </w:r>
+      <w:proofErr w:type="spellEnd"/>
+      <w:r>
+        <w:t xml:space="preserve"> original não é modificado depois deste processo.</w:t>
+      </w:r>
+    </w:p>
+    <w:p>
+      <w:r>
+        <w:t xml:space="preserve">O exemplo abaixo usa o método usa o método </w:t>
+      </w:r>
+      <w:proofErr w:type="spellStart"/>
+      <w:proofErr w:type="gramStart"/>
+      <w:r>
+        <w:rPr>
+          <w:b/>
+        </w:rPr>
+        <w:t>sorted</w:t>
+      </w:r>
+      <w:proofErr w:type="spellEnd"/>
+      <w:r>
+        <w:rPr>
+          <w:b/>
+        </w:rPr>
+        <w:t>(</w:t>
+      </w:r>
+      <w:proofErr w:type="spellStart"/>
+      <w:proofErr w:type="gramEnd"/>
+      <w:r>
+        <w:rPr>
+          <w:b/>
+        </w:rPr>
+        <w:t>by</w:t>
+      </w:r>
+      <w:proofErr w:type="spellEnd"/>
+      <w:r>
+        <w:rPr>
+          <w:b/>
+        </w:rPr>
+        <w:t xml:space="preserve">:) </w:t>
+      </w:r>
+      <w:r>
+        <w:t xml:space="preserve">para ordenar um </w:t>
+      </w:r>
+      <w:proofErr w:type="spellStart"/>
+      <w:r>
+        <w:t>array</w:t>
+      </w:r>
+      <w:proofErr w:type="spellEnd"/>
+      <w:r>
+        <w:t xml:space="preserve"> de Strings em ordem alfabética reversa (de Z a </w:t>
+      </w:r>
+      <w:proofErr w:type="spellStart"/>
+      <w:r>
+        <w:t>A</w:t>
+      </w:r>
+      <w:proofErr w:type="spellEnd"/>
+      <w:r>
+        <w:t>)</w:t>
+      </w:r>
+      <w:r>
+        <w:t xml:space="preserve">. Este é o </w:t>
+      </w:r>
+      <w:proofErr w:type="spellStart"/>
+      <w:r>
+        <w:t>array</w:t>
+      </w:r>
+      <w:proofErr w:type="spellEnd"/>
+      <w:r>
+        <w:t xml:space="preserve"> inicial a ser classificado:</w:t>
+      </w:r>
+    </w:p>
+    <w:p/>
+    <w:p>
+      <w:pPr>
+        <w:spacing w:before="0" w:after="0"/>
+        <w:jc w:val="center"/>
+        <w:rPr>
+          <w:rFonts w:ascii="Menlo" w:eastAsia="Times New Roman" w:hAnsi="Menlo" w:cs="Menlo"/>
+          <w:color w:val="000000"/>
+          <w:sz w:val="18"/>
+          <w:szCs w:val="18"/>
+        </w:rPr>
+      </w:pPr>
+      <w:proofErr w:type="spellStart"/>
+      <w:proofErr w:type="gramStart"/>
+      <w:r>
+        <w:rPr>
+          <w:rFonts w:ascii="Menlo" w:eastAsia="Times New Roman" w:hAnsi="Menlo" w:cs="Menlo"/>
+          <w:color w:val="AA3391"/>
+          <w:sz w:val="18"/>
+          <w:szCs w:val="18"/>
+        </w:rPr>
+        <w:t>let</w:t>
+      </w:r>
+      <w:proofErr w:type="spellEnd"/>
+      <w:proofErr w:type="gramEnd"/>
+      <w:r>
+        <w:rPr>
+          <w:rFonts w:ascii="Menlo" w:eastAsia="Times New Roman" w:hAnsi="Menlo" w:cs="Menlo"/>
+          <w:color w:val="000000"/>
+          <w:sz w:val="18"/>
+          <w:szCs w:val="18"/>
+        </w:rPr>
+        <w:t xml:space="preserve"> </w:t>
+      </w:r>
+      <w:proofErr w:type="spellStart"/>
+      <w:r>
+        <w:rPr>
+          <w:rFonts w:ascii="Menlo" w:eastAsia="Times New Roman" w:hAnsi="Menlo" w:cs="Menlo"/>
+          <w:color w:val="3F6E74"/>
+          <w:sz w:val="18"/>
+          <w:szCs w:val="18"/>
+        </w:rPr>
+        <w:t>names</w:t>
+      </w:r>
+      <w:proofErr w:type="spellEnd"/>
+      <w:r>
+        <w:rPr>
+          <w:rFonts w:ascii="Menlo" w:eastAsia="Times New Roman" w:hAnsi="Menlo" w:cs="Menlo"/>
+          <w:color w:val="000000"/>
+          <w:sz w:val="18"/>
+          <w:szCs w:val="18"/>
+        </w:rPr>
+        <w:t xml:space="preserve"> = [</w:t>
+      </w:r>
+      <w:r>
+        <w:rPr>
+          <w:rFonts w:ascii="Menlo" w:eastAsia="Times New Roman" w:hAnsi="Menlo" w:cs="Menlo"/>
+          <w:color w:val="C41A16"/>
+          <w:sz w:val="18"/>
+          <w:szCs w:val="18"/>
+        </w:rPr>
+        <w:t>"Chris"</w:t>
+      </w:r>
+      <w:r>
+        <w:rPr>
+          <w:rFonts w:ascii="Menlo" w:eastAsia="Times New Roman" w:hAnsi="Menlo" w:cs="Menlo"/>
+          <w:color w:val="000000"/>
+          <w:sz w:val="18"/>
+          <w:szCs w:val="18"/>
+        </w:rPr>
+        <w:t xml:space="preserve">, </w:t>
+      </w:r>
+      <w:r>
+        <w:rPr>
+          <w:rFonts w:ascii="Menlo" w:eastAsia="Times New Roman" w:hAnsi="Menlo" w:cs="Menlo"/>
+          <w:color w:val="C41A16"/>
+          <w:sz w:val="18"/>
+          <w:szCs w:val="18"/>
+        </w:rPr>
+        <w:t>"Alex"</w:t>
+      </w:r>
+      <w:r>
+        <w:rPr>
+          <w:rFonts w:ascii="Menlo" w:eastAsia="Times New Roman" w:hAnsi="Menlo" w:cs="Menlo"/>
+          <w:color w:val="000000"/>
+          <w:sz w:val="18"/>
+          <w:szCs w:val="18"/>
+        </w:rPr>
+        <w:t xml:space="preserve">, </w:t>
+      </w:r>
+      <w:r>
+        <w:rPr>
+          <w:rFonts w:ascii="Menlo" w:eastAsia="Times New Roman" w:hAnsi="Menlo" w:cs="Menlo"/>
+          <w:color w:val="C41A16"/>
+          <w:sz w:val="18"/>
+          <w:szCs w:val="18"/>
+        </w:rPr>
+        <w:t>"</w:t>
+      </w:r>
+      <w:proofErr w:type="spellStart"/>
+      <w:r>
+        <w:rPr>
+          <w:rFonts w:ascii="Menlo" w:eastAsia="Times New Roman" w:hAnsi="Menlo" w:cs="Menlo"/>
+          <w:color w:val="C41A16"/>
+          <w:sz w:val="18"/>
+          <w:szCs w:val="18"/>
+        </w:rPr>
+        <w:t>Ewa</w:t>
+      </w:r>
+      <w:proofErr w:type="spellEnd"/>
+      <w:r>
+        <w:rPr>
+          <w:rFonts w:ascii="Menlo" w:eastAsia="Times New Roman" w:hAnsi="Menlo" w:cs="Menlo"/>
+          <w:color w:val="C41A16"/>
+          <w:sz w:val="18"/>
+          <w:szCs w:val="18"/>
+        </w:rPr>
+        <w:t>"</w:t>
+      </w:r>
+      <w:r>
+        <w:rPr>
+          <w:rFonts w:ascii="Menlo" w:eastAsia="Times New Roman" w:hAnsi="Menlo" w:cs="Menlo"/>
+          <w:color w:val="000000"/>
+          <w:sz w:val="18"/>
+          <w:szCs w:val="18"/>
+        </w:rPr>
+        <w:t xml:space="preserve">, </w:t>
+      </w:r>
+      <w:r>
+        <w:rPr>
+          <w:rFonts w:ascii="Menlo" w:eastAsia="Times New Roman" w:hAnsi="Menlo" w:cs="Menlo"/>
+          <w:color w:val="C41A16"/>
+          <w:sz w:val="18"/>
+          <w:szCs w:val="18"/>
+        </w:rPr>
+        <w:t>"Barry"</w:t>
+      </w:r>
+      <w:r>
+        <w:rPr>
+          <w:rFonts w:ascii="Menlo" w:eastAsia="Times New Roman" w:hAnsi="Menlo" w:cs="Menlo"/>
+          <w:color w:val="000000"/>
+          <w:sz w:val="18"/>
+          <w:szCs w:val="18"/>
+        </w:rPr>
+        <w:t xml:space="preserve">, </w:t>
+      </w:r>
+      <w:r>
+        <w:rPr>
+          <w:rFonts w:ascii="Menlo" w:eastAsia="Times New Roman" w:hAnsi="Menlo" w:cs="Menlo"/>
+          <w:color w:val="C41A16"/>
+          <w:sz w:val="18"/>
+          <w:szCs w:val="18"/>
+        </w:rPr>
+        <w:t>"Daniella"</w:t>
+      </w:r>
+      <w:r>
+        <w:rPr>
+          <w:rFonts w:ascii="Menlo" w:eastAsia="Times New Roman" w:hAnsi="Menlo" w:cs="Menlo"/>
+          <w:color w:val="000000"/>
+          <w:sz w:val="18"/>
+          <w:szCs w:val="18"/>
+        </w:rPr>
+        <w:t>]</w:t>
+      </w:r>
+    </w:p>
+    <w:p>
+      <w:pPr>
+        <w:spacing w:before="0" w:after="0"/>
+        <w:jc w:val="center"/>
+        <w:rPr>
+          <w:rFonts w:ascii="Menlo" w:eastAsia="Times New Roman" w:hAnsi="Menlo" w:cs="Menlo"/>
+          <w:color w:val="000000"/>
+          <w:sz w:val="18"/>
+          <w:szCs w:val="18"/>
+        </w:rPr>
+      </w:pPr>
+    </w:p>
+    <w:p>
+      <w:r>
+        <w:t xml:space="preserve">O método </w:t>
+      </w:r>
+      <w:proofErr w:type="spellStart"/>
+      <w:proofErr w:type="gramStart"/>
+      <w:r>
+        <w:rPr>
+          <w:b/>
+        </w:rPr>
+        <w:t>sorted</w:t>
+      </w:r>
+      <w:proofErr w:type="spellEnd"/>
+      <w:r>
+        <w:rPr>
+          <w:b/>
+        </w:rPr>
+        <w:t>(</w:t>
+      </w:r>
+      <w:proofErr w:type="spellStart"/>
+      <w:proofErr w:type="gramEnd"/>
+      <w:r>
+        <w:rPr>
+          <w:b/>
+        </w:rPr>
+        <w:t>by</w:t>
+      </w:r>
+      <w:proofErr w:type="spellEnd"/>
+      <w:r>
+        <w:rPr>
+          <w:b/>
+        </w:rPr>
+        <w:t xml:space="preserve">:) </w:t>
+      </w:r>
+      <w:r>
+        <w:t xml:space="preserve">aceita um bloco </w:t>
+      </w:r>
+      <w:proofErr w:type="spellStart"/>
+      <w:r>
+        <w:t>closure</w:t>
+      </w:r>
+      <w:proofErr w:type="spellEnd"/>
+      <w:r>
+        <w:t xml:space="preserve"> que recebe dois argumentos com mesmo tipo do conteúdo do </w:t>
+      </w:r>
+      <w:proofErr w:type="spellStart"/>
+      <w:r>
+        <w:t>array</w:t>
+      </w:r>
+      <w:proofErr w:type="spellEnd"/>
+      <w:r>
+        <w:t xml:space="preserve"> e retorna um valor </w:t>
+      </w:r>
+      <w:proofErr w:type="spellStart"/>
+      <w:r>
+        <w:t>Bool</w:t>
+      </w:r>
+      <w:proofErr w:type="spellEnd"/>
+      <w:r>
+        <w:t xml:space="preserve"> que indica se o primeiro argumento deve ser posicionado no novo </w:t>
+      </w:r>
+      <w:proofErr w:type="spellStart"/>
+      <w:r>
+        <w:t>array</w:t>
+      </w:r>
+      <w:proofErr w:type="spellEnd"/>
+      <w:r>
+        <w:t xml:space="preserve"> antes do segundo argumento. O </w:t>
+      </w:r>
+      <w:proofErr w:type="spellStart"/>
+      <w:r>
+        <w:t>closure</w:t>
+      </w:r>
+      <w:proofErr w:type="spellEnd"/>
+      <w:r>
+        <w:t xml:space="preserve"> de classificação deve retornar </w:t>
+      </w:r>
+      <w:proofErr w:type="spellStart"/>
+      <w:r>
+        <w:rPr>
+          <w:b/>
+        </w:rPr>
+        <w:t>true</w:t>
+      </w:r>
+      <w:proofErr w:type="spellEnd"/>
+      <w:r>
+        <w:rPr>
+          <w:b/>
+        </w:rPr>
+        <w:t xml:space="preserve"> </w:t>
+      </w:r>
+      <w:r>
+        <w:t xml:space="preserve">se o primeiro valor deve estar antes do segundo, e </w:t>
+      </w:r>
+      <w:r>
+        <w:rPr>
+          <w:b/>
+        </w:rPr>
+        <w:t>false</w:t>
+      </w:r>
+      <w:r>
+        <w:t xml:space="preserve"> caso contrário.</w:t>
+      </w:r>
+    </w:p>
+    <w:p>
+      <w:r>
+        <w:t xml:space="preserve">Este exemplo está classificando um </w:t>
+      </w:r>
+      <w:proofErr w:type="spellStart"/>
+      <w:r>
+        <w:t>array</w:t>
+      </w:r>
+      <w:proofErr w:type="spellEnd"/>
+      <w:r>
+        <w:t xml:space="preserve"> de String, e este </w:t>
+      </w:r>
+      <w:proofErr w:type="spellStart"/>
+      <w:r>
+        <w:t>closure</w:t>
+      </w:r>
+      <w:proofErr w:type="spellEnd"/>
+      <w:r>
+        <w:t xml:space="preserve"> de classificação deve possuir o tipo </w:t>
+      </w:r>
+      <w:r>
+        <w:rPr>
+          <w:b/>
+        </w:rPr>
+        <w:t xml:space="preserve">(String, String) -&gt; </w:t>
+      </w:r>
+      <w:proofErr w:type="spellStart"/>
+      <w:r>
+        <w:rPr>
+          <w:b/>
+        </w:rPr>
+        <w:t>Bool</w:t>
+      </w:r>
+      <w:proofErr w:type="spellEnd"/>
+      <w:r>
+        <w:t>.</w:t>
+      </w:r>
+    </w:p>
+    <w:p>
+      <w:r>
+        <w:t xml:space="preserve">Uma maneira de providenciar uma </w:t>
+      </w:r>
+      <w:proofErr w:type="spellStart"/>
+      <w:r>
+        <w:t>closure</w:t>
+      </w:r>
+      <w:proofErr w:type="spellEnd"/>
+      <w:r>
+        <w:t xml:space="preserve"> de classificação é escrever uma função normal com o tipo que corresponde ao tipo que o método </w:t>
+      </w:r>
+      <w:proofErr w:type="spellStart"/>
+      <w:proofErr w:type="gramStart"/>
+      <w:r>
+        <w:rPr>
+          <w:b/>
+        </w:rPr>
+        <w:t>sorted</w:t>
+      </w:r>
+      <w:proofErr w:type="spellEnd"/>
+      <w:r>
+        <w:rPr>
+          <w:b/>
+        </w:rPr>
+        <w:t>(</w:t>
+      </w:r>
+      <w:proofErr w:type="spellStart"/>
+      <w:proofErr w:type="gramEnd"/>
+      <w:r>
+        <w:rPr>
+          <w:b/>
+        </w:rPr>
+        <w:t>by</w:t>
+      </w:r>
+      <w:proofErr w:type="spellEnd"/>
+      <w:r>
+        <w:rPr>
+          <w:b/>
+        </w:rPr>
+        <w:t xml:space="preserve">:) </w:t>
+      </w:r>
+      <w:r>
+        <w:t xml:space="preserve">aceita. O tipo de uma função é definido pela sua assinatura (conjunto de argumentos) e tipo de retorno. Ao definir esta função, basta passarmos esta via parâmetro do método </w:t>
+      </w:r>
+      <w:proofErr w:type="spellStart"/>
+      <w:proofErr w:type="gramStart"/>
+      <w:r>
+        <w:rPr>
+          <w:b/>
+        </w:rPr>
+        <w:t>sorted</w:t>
+      </w:r>
+      <w:proofErr w:type="spellEnd"/>
+      <w:r>
+        <w:rPr>
+          <w:b/>
+        </w:rPr>
+        <w:t>(</w:t>
+      </w:r>
+      <w:proofErr w:type="spellStart"/>
+      <w:proofErr w:type="gramEnd"/>
+      <w:r>
+        <w:rPr>
+          <w:b/>
+        </w:rPr>
+        <w:t>by</w:t>
+      </w:r>
+      <w:proofErr w:type="spellEnd"/>
+      <w:r>
+        <w:rPr>
+          <w:b/>
+        </w:rPr>
+        <w:t>:).</w:t>
+      </w:r>
+    </w:p>
+    <w:p>
+      <w:pPr>
+        <w:spacing w:before="920" w:after="0"/>
+        <w:ind w:left="885"/>
+        <w:textAlignment w:val="baseline"/>
+        <w:rPr>
+          <w:rFonts w:ascii="Menlo" w:hAnsi="Menlo" w:cs="Menlo"/>
+          <w:color w:val="000000"/>
+          <w:sz w:val="21"/>
+          <w:szCs w:val="21"/>
+        </w:rPr>
+      </w:pPr>
+      <w:proofErr w:type="spellStart"/>
+      <w:proofErr w:type="gramStart"/>
+      <w:r>
+        <w:rPr>
+          <w:rFonts w:ascii="Menlo" w:hAnsi="Menlo" w:cs="Menlo"/>
+          <w:color w:val="AA3391"/>
+          <w:sz w:val="18"/>
+          <w:szCs w:val="18"/>
+        </w:rPr>
+        <w:t>func</w:t>
+      </w:r>
+      <w:proofErr w:type="spellEnd"/>
+      <w:proofErr w:type="gramEnd"/>
+      <w:r>
+        <w:rPr>
+          <w:rFonts w:ascii="Menlo" w:hAnsi="Menlo" w:cs="Menlo"/>
+          <w:color w:val="000000"/>
+          <w:sz w:val="18"/>
+          <w:szCs w:val="18"/>
+        </w:rPr>
+        <w:t xml:space="preserve"> </w:t>
+      </w:r>
+      <w:proofErr w:type="spellStart"/>
+      <w:r>
+        <w:rPr>
+          <w:rFonts w:ascii="Menlo" w:hAnsi="Menlo" w:cs="Menlo"/>
+          <w:color w:val="3F6E74"/>
+          <w:sz w:val="18"/>
+          <w:szCs w:val="18"/>
+        </w:rPr>
+        <w:t>backward</w:t>
+      </w:r>
+      <w:proofErr w:type="spellEnd"/>
+      <w:r>
+        <w:rPr>
+          <w:rFonts w:ascii="Menlo" w:hAnsi="Menlo" w:cs="Menlo"/>
+          <w:color w:val="000000"/>
+          <w:sz w:val="18"/>
+          <w:szCs w:val="18"/>
+        </w:rPr>
+        <w:t>(</w:t>
+      </w:r>
+      <w:r>
+        <w:rPr>
+          <w:rFonts w:ascii="Menlo" w:hAnsi="Menlo" w:cs="Menlo"/>
+          <w:color w:val="AA3391"/>
+          <w:sz w:val="18"/>
+          <w:szCs w:val="18"/>
+        </w:rPr>
+        <w:t>_</w:t>
+      </w:r>
+      <w:r>
+        <w:rPr>
+          <w:rFonts w:ascii="Menlo" w:hAnsi="Menlo" w:cs="Menlo"/>
+          <w:color w:val="000000"/>
+          <w:sz w:val="18"/>
+          <w:szCs w:val="18"/>
+        </w:rPr>
+        <w:t xml:space="preserve"> </w:t>
+      </w:r>
+      <w:r>
+        <w:rPr>
+          <w:rFonts w:ascii="Menlo" w:hAnsi="Menlo" w:cs="Menlo"/>
+          <w:color w:val="3F6E74"/>
+          <w:sz w:val="18"/>
+          <w:szCs w:val="18"/>
+        </w:rPr>
+        <w:t>s1</w:t>
+      </w:r>
+      <w:r>
+        <w:rPr>
+          <w:rFonts w:ascii="Menlo" w:hAnsi="Menlo" w:cs="Menlo"/>
+          <w:color w:val="000000"/>
+          <w:sz w:val="18"/>
+          <w:szCs w:val="18"/>
+        </w:rPr>
+        <w:t xml:space="preserve">: </w:t>
+      </w:r>
+      <w:r>
+        <w:rPr>
+          <w:rFonts w:ascii="Menlo" w:hAnsi="Menlo" w:cs="Menlo"/>
+          <w:color w:val="5C2699"/>
+          <w:sz w:val="18"/>
+          <w:szCs w:val="18"/>
+        </w:rPr>
+        <w:t>String</w:t>
+      </w:r>
+      <w:r>
+        <w:rPr>
+          <w:rFonts w:ascii="Menlo" w:hAnsi="Menlo" w:cs="Menlo"/>
+          <w:color w:val="000000"/>
+          <w:sz w:val="18"/>
+          <w:szCs w:val="18"/>
+        </w:rPr>
+        <w:t xml:space="preserve">, </w:t>
+      </w:r>
+      <w:r>
+        <w:rPr>
+          <w:rFonts w:ascii="Menlo" w:hAnsi="Menlo" w:cs="Menlo"/>
+          <w:color w:val="AA3391"/>
+          <w:sz w:val="18"/>
+          <w:szCs w:val="18"/>
+        </w:rPr>
+        <w:t>_</w:t>
+      </w:r>
+      <w:r>
+        <w:rPr>
+          <w:rFonts w:ascii="Menlo" w:hAnsi="Menlo" w:cs="Menlo"/>
+          <w:color w:val="000000"/>
+          <w:sz w:val="18"/>
+          <w:szCs w:val="18"/>
+        </w:rPr>
+        <w:t xml:space="preserve"> </w:t>
+      </w:r>
+      <w:r>
+        <w:rPr>
+          <w:rFonts w:ascii="Menlo" w:hAnsi="Menlo" w:cs="Menlo"/>
+          <w:color w:val="3F6E74"/>
+          <w:sz w:val="18"/>
+          <w:szCs w:val="18"/>
+        </w:rPr>
+        <w:t>s2</w:t>
+      </w:r>
+      <w:r>
+        <w:rPr>
+          <w:rFonts w:ascii="Menlo" w:hAnsi="Menlo" w:cs="Menlo"/>
+          <w:color w:val="000000"/>
+          <w:sz w:val="18"/>
+          <w:szCs w:val="18"/>
+        </w:rPr>
+        <w:t xml:space="preserve">: </w:t>
+      </w:r>
+      <w:r>
+        <w:rPr>
+          <w:rFonts w:ascii="Menlo" w:hAnsi="Menlo" w:cs="Menlo"/>
+          <w:color w:val="5C2699"/>
+          <w:sz w:val="18"/>
+          <w:szCs w:val="18"/>
+        </w:rPr>
+        <w:t>String</w:t>
+      </w:r>
+      <w:r>
+        <w:rPr>
+          <w:rFonts w:ascii="Menlo" w:hAnsi="Menlo" w:cs="Menlo"/>
+          <w:color w:val="000000"/>
+          <w:sz w:val="18"/>
+          <w:szCs w:val="18"/>
+        </w:rPr>
+        <w:t xml:space="preserve">) -&gt; </w:t>
+      </w:r>
+      <w:proofErr w:type="spellStart"/>
+      <w:r>
+        <w:rPr>
+          <w:rFonts w:ascii="Menlo" w:hAnsi="Menlo" w:cs="Menlo"/>
+          <w:color w:val="5C2699"/>
+          <w:sz w:val="18"/>
+          <w:szCs w:val="18"/>
+        </w:rPr>
+        <w:t>Bool</w:t>
+      </w:r>
+      <w:proofErr w:type="spellEnd"/>
+      <w:r>
+        <w:rPr>
+          <w:rFonts w:ascii="Menlo" w:hAnsi="Menlo" w:cs="Menlo"/>
+          <w:color w:val="000000"/>
+          <w:sz w:val="18"/>
+          <w:szCs w:val="18"/>
+        </w:rPr>
+        <w:t xml:space="preserve"> {</w:t>
+      </w:r>
+    </w:p>
+    <w:p>
+      <w:pPr>
+        <w:spacing w:before="0" w:after="0"/>
+        <w:ind w:left="885"/>
+        <w:textAlignment w:val="baseline"/>
+        <w:rPr>
+          <w:rFonts w:ascii="Menlo" w:hAnsi="Menlo" w:cs="Menlo"/>
+          <w:color w:val="000000"/>
+          <w:sz w:val="21"/>
+          <w:szCs w:val="21"/>
+        </w:rPr>
+      </w:pPr>
+      <w:r>
+        <w:rPr>
+          <w:rFonts w:ascii="Menlo" w:hAnsi="Menlo" w:cs="Menlo"/>
+          <w:color w:val="000000"/>
+          <w:sz w:val="18"/>
+          <w:szCs w:val="18"/>
+        </w:rPr>
+        <w:t>  </w:t>
+      </w:r>
+      <w:proofErr w:type="spellStart"/>
+      <w:proofErr w:type="gramStart"/>
+      <w:r>
+        <w:rPr>
+          <w:rFonts w:ascii="Menlo" w:hAnsi="Menlo" w:cs="Menlo"/>
+          <w:color w:val="AA3391"/>
+          <w:sz w:val="18"/>
+          <w:szCs w:val="18"/>
+        </w:rPr>
+        <w:t>return</w:t>
+      </w:r>
+      <w:proofErr w:type="spellEnd"/>
+      <w:proofErr w:type="gramEnd"/>
+      <w:r>
+        <w:rPr>
+          <w:rFonts w:ascii="Menlo" w:hAnsi="Menlo" w:cs="Menlo"/>
+          <w:color w:val="000000"/>
+          <w:sz w:val="18"/>
+          <w:szCs w:val="18"/>
+        </w:rPr>
+        <w:t xml:space="preserve"> </w:t>
+      </w:r>
+      <w:r>
+        <w:rPr>
+          <w:rFonts w:ascii="Menlo" w:hAnsi="Menlo" w:cs="Menlo"/>
+          <w:color w:val="3F6E74"/>
+          <w:sz w:val="18"/>
+          <w:szCs w:val="18"/>
+        </w:rPr>
+        <w:t>s1</w:t>
+      </w:r>
+      <w:r>
+        <w:rPr>
+          <w:rFonts w:ascii="Menlo" w:hAnsi="Menlo" w:cs="Menlo"/>
+          <w:color w:val="000000"/>
+          <w:sz w:val="18"/>
+          <w:szCs w:val="18"/>
+        </w:rPr>
+        <w:t xml:space="preserve"> &gt; </w:t>
+      </w:r>
+      <w:r>
+        <w:rPr>
+          <w:rFonts w:ascii="Menlo" w:hAnsi="Menlo" w:cs="Menlo"/>
+          <w:color w:val="3F6E74"/>
+          <w:sz w:val="18"/>
+          <w:szCs w:val="18"/>
+        </w:rPr>
+        <w:t>s2</w:t>
+      </w:r>
+    </w:p>
+    <w:p>
+      <w:pPr>
+        <w:spacing w:before="0" w:after="0"/>
+        <w:ind w:left="885"/>
+        <w:textAlignment w:val="baseline"/>
+        <w:rPr>
+          <w:rFonts w:ascii="Menlo" w:hAnsi="Menlo" w:cs="Menlo"/>
+          <w:color w:val="000000"/>
+          <w:sz w:val="21"/>
+          <w:szCs w:val="21"/>
+        </w:rPr>
+      </w:pPr>
+      <w:r>
+        <w:rPr>
+          <w:rFonts w:ascii="Menlo" w:hAnsi="Menlo" w:cs="Menlo"/>
+          <w:color w:val="000000"/>
+          <w:sz w:val="18"/>
+          <w:szCs w:val="18"/>
+        </w:rPr>
+        <w:t>}</w:t>
+      </w:r>
+    </w:p>
+    <w:p>
+      <w:pPr>
+        <w:spacing w:before="0" w:after="620"/>
+        <w:ind w:left="885"/>
+        <w:textAlignment w:val="baseline"/>
+        <w:rPr>
+          <w:rFonts w:ascii="Menlo" w:hAnsi="Menlo" w:cs="Menlo"/>
+          <w:color w:val="000000"/>
+          <w:sz w:val="21"/>
+          <w:szCs w:val="21"/>
+        </w:rPr>
+      </w:pPr>
+      <w:proofErr w:type="gramStart"/>
+      <w:r>
+        <w:rPr>
+          <w:rFonts w:ascii="Menlo" w:hAnsi="Menlo" w:cs="Menlo"/>
+          <w:color w:val="AA3391"/>
+          <w:sz w:val="18"/>
+          <w:szCs w:val="18"/>
+        </w:rPr>
+        <w:t>var</w:t>
+      </w:r>
+      <w:proofErr w:type="gramEnd"/>
+      <w:r>
+        <w:rPr>
+          <w:rFonts w:ascii="Menlo" w:hAnsi="Menlo" w:cs="Menlo"/>
+          <w:color w:val="000000"/>
+          <w:sz w:val="18"/>
+          <w:szCs w:val="18"/>
+        </w:rPr>
+        <w:t xml:space="preserve"> </w:t>
+      </w:r>
+      <w:proofErr w:type="spellStart"/>
+      <w:r>
+        <w:rPr>
+          <w:rFonts w:ascii="Menlo" w:hAnsi="Menlo" w:cs="Menlo"/>
+          <w:color w:val="3F6E74"/>
+          <w:sz w:val="18"/>
+          <w:szCs w:val="18"/>
+        </w:rPr>
+        <w:t>reversedNames</w:t>
+      </w:r>
+      <w:proofErr w:type="spellEnd"/>
+      <w:r>
+        <w:rPr>
+          <w:rFonts w:ascii="Menlo" w:hAnsi="Menlo" w:cs="Menlo"/>
+          <w:color w:val="000000"/>
+          <w:sz w:val="18"/>
+          <w:szCs w:val="18"/>
+        </w:rPr>
+        <w:t xml:space="preserve"> = </w:t>
+      </w:r>
+      <w:proofErr w:type="spellStart"/>
+      <w:r>
+        <w:rPr>
+          <w:rFonts w:ascii="Menlo" w:hAnsi="Menlo" w:cs="Menlo"/>
+          <w:color w:val="3F6E74"/>
+          <w:sz w:val="18"/>
+          <w:szCs w:val="18"/>
+        </w:rPr>
+        <w:t>names</w:t>
+      </w:r>
+      <w:r>
+        <w:rPr>
+          <w:rFonts w:ascii="Menlo" w:hAnsi="Menlo" w:cs="Menlo"/>
+          <w:color w:val="000000"/>
+          <w:sz w:val="18"/>
+          <w:szCs w:val="18"/>
+        </w:rPr>
+        <w:t>.</w:t>
+      </w:r>
+      <w:r>
+        <w:rPr>
+          <w:rFonts w:ascii="Menlo" w:hAnsi="Menlo" w:cs="Menlo"/>
+          <w:color w:val="3F6E74"/>
+          <w:sz w:val="18"/>
+          <w:szCs w:val="18"/>
+        </w:rPr>
+        <w:t>sorted</w:t>
+      </w:r>
+      <w:proofErr w:type="spellEnd"/>
+      <w:r>
+        <w:rPr>
+          <w:rFonts w:ascii="Menlo" w:hAnsi="Menlo" w:cs="Menlo"/>
+          <w:color w:val="000000"/>
+          <w:sz w:val="18"/>
+          <w:szCs w:val="18"/>
+        </w:rPr>
+        <w:t>(</w:t>
+      </w:r>
+      <w:proofErr w:type="spellStart"/>
+      <w:r>
+        <w:rPr>
+          <w:rFonts w:ascii="Menlo" w:hAnsi="Menlo" w:cs="Menlo"/>
+          <w:color w:val="3F6E74"/>
+          <w:sz w:val="18"/>
+          <w:szCs w:val="18"/>
+        </w:rPr>
+        <w:t>by</w:t>
+      </w:r>
+      <w:proofErr w:type="spellEnd"/>
+      <w:r>
+        <w:rPr>
+          <w:rFonts w:ascii="Menlo" w:hAnsi="Menlo" w:cs="Menlo"/>
+          <w:color w:val="000000"/>
+          <w:sz w:val="18"/>
+          <w:szCs w:val="18"/>
+        </w:rPr>
+        <w:t xml:space="preserve">: </w:t>
+      </w:r>
+      <w:proofErr w:type="spellStart"/>
+      <w:r>
+        <w:rPr>
+          <w:rFonts w:ascii="Menlo" w:hAnsi="Menlo" w:cs="Menlo"/>
+          <w:color w:val="3F6E74"/>
+          <w:sz w:val="18"/>
+          <w:szCs w:val="18"/>
+        </w:rPr>
+        <w:t>backward</w:t>
+      </w:r>
+      <w:proofErr w:type="spellEnd"/>
+      <w:r>
+        <w:rPr>
+          <w:rFonts w:ascii="Menlo" w:hAnsi="Menlo" w:cs="Menlo"/>
+          <w:color w:val="000000"/>
+          <w:sz w:val="18"/>
+          <w:szCs w:val="18"/>
+        </w:rPr>
+        <w:t>)</w:t>
+      </w:r>
+    </w:p>
+    <w:p>
+      <w:pPr>
+        <w:spacing w:before="100" w:beforeAutospacing="1" w:after="100" w:afterAutospacing="1"/>
+        <w:ind w:left="885"/>
+        <w:jc w:val="left"/>
+        <w:textAlignment w:val="baseline"/>
+        <w:rPr>
+          <w:rFonts w:ascii="Menlo" w:eastAsia="Times New Roman" w:hAnsi="Menlo" w:cs="Menlo"/>
+          <w:color w:val="008312"/>
+          <w:sz w:val="18"/>
+          <w:szCs w:val="18"/>
+        </w:rPr>
+      </w:pPr>
+      <w:r>
+        <w:rPr>
+          <w:rFonts w:ascii="Menlo" w:eastAsia="Times New Roman" w:hAnsi="Menlo" w:cs="Menlo"/>
+          <w:color w:val="008312"/>
+          <w:sz w:val="18"/>
+          <w:szCs w:val="18"/>
+        </w:rPr>
+        <w:t xml:space="preserve">// </w:t>
+      </w:r>
+      <w:proofErr w:type="spellStart"/>
+      <w:r>
+        <w:rPr>
+          <w:rFonts w:ascii="Menlo" w:eastAsia="Times New Roman" w:hAnsi="Menlo" w:cs="Menlo"/>
+          <w:color w:val="008312"/>
+          <w:sz w:val="18"/>
+          <w:szCs w:val="18"/>
+        </w:rPr>
+        <w:t>reversedNames</w:t>
+      </w:r>
+      <w:proofErr w:type="spellEnd"/>
+      <w:r>
+        <w:rPr>
+          <w:rFonts w:ascii="Menlo" w:eastAsia="Times New Roman" w:hAnsi="Menlo" w:cs="Menlo"/>
+          <w:color w:val="008312"/>
+          <w:sz w:val="18"/>
+          <w:szCs w:val="18"/>
+        </w:rPr>
+        <w:t xml:space="preserve"> </w:t>
+      </w:r>
+      <w:r>
+        <w:rPr>
+          <w:rFonts w:ascii="Menlo" w:eastAsia="Times New Roman" w:hAnsi="Menlo" w:cs="Menlo"/>
+          <w:color w:val="008312"/>
+          <w:sz w:val="18"/>
+          <w:szCs w:val="18"/>
+        </w:rPr>
+        <w:t xml:space="preserve">é igual a </w:t>
+      </w:r>
+      <w:r>
+        <w:rPr>
+          <w:rFonts w:ascii="Menlo" w:eastAsia="Times New Roman" w:hAnsi="Menlo" w:cs="Menlo"/>
+          <w:color w:val="008312"/>
+          <w:sz w:val="18"/>
+          <w:szCs w:val="18"/>
+        </w:rPr>
+        <w:t>["</w:t>
+      </w:r>
+      <w:proofErr w:type="spellStart"/>
+      <w:r>
+        <w:rPr>
+          <w:rFonts w:ascii="Menlo" w:eastAsia="Times New Roman" w:hAnsi="Menlo" w:cs="Menlo"/>
+          <w:color w:val="008312"/>
+          <w:sz w:val="18"/>
+          <w:szCs w:val="18"/>
+        </w:rPr>
+        <w:t>Ewa</w:t>
+      </w:r>
+      <w:proofErr w:type="spellEnd"/>
+      <w:r>
+        <w:rPr>
+          <w:rFonts w:ascii="Menlo" w:eastAsia="Times New Roman" w:hAnsi="Menlo" w:cs="Menlo"/>
+          <w:color w:val="008312"/>
+          <w:sz w:val="18"/>
+          <w:szCs w:val="18"/>
+        </w:rPr>
+        <w:t>", "Daniella", "Chris", "Barry", "Alex"]</w:t>
+      </w:r>
+    </w:p>
+    <w:p>
+      <w:r>
+        <w:t xml:space="preserve">Veja que não invocamos </w:t>
+      </w:r>
+      <w:proofErr w:type="spellStart"/>
+      <w:proofErr w:type="gramStart"/>
+      <w:r>
+        <w:rPr>
+          <w:b/>
+        </w:rPr>
+        <w:t>backward</w:t>
+      </w:r>
+      <w:proofErr w:type="spellEnd"/>
+      <w:r>
+        <w:rPr>
+          <w:b/>
+        </w:rPr>
+        <w:t>(</w:t>
+      </w:r>
+      <w:proofErr w:type="gramEnd"/>
+      <w:r>
+        <w:rPr>
+          <w:b/>
+        </w:rPr>
+        <w:t>)</w:t>
+      </w:r>
+      <w:r>
+        <w:t xml:space="preserve"> mas passamos apenas o </w:t>
+      </w:r>
+      <w:r>
+        <w:rPr>
+          <w:b/>
+        </w:rPr>
+        <w:t>nome</w:t>
+      </w:r>
+      <w:r>
+        <w:t xml:space="preserve"> do método via parâmetro de </w:t>
+      </w:r>
+      <w:proofErr w:type="spellStart"/>
+      <w:r>
+        <w:rPr>
+          <w:b/>
+        </w:rPr>
+        <w:t>sorted</w:t>
+      </w:r>
+      <w:proofErr w:type="spellEnd"/>
+      <w:r>
+        <w:rPr>
+          <w:b/>
+        </w:rPr>
+        <w:t>(</w:t>
+      </w:r>
+      <w:proofErr w:type="spellStart"/>
+      <w:r>
+        <w:rPr>
+          <w:b/>
+        </w:rPr>
+        <w:t>by</w:t>
+      </w:r>
+      <w:proofErr w:type="spellEnd"/>
+      <w:r>
+        <w:rPr>
+          <w:b/>
+        </w:rPr>
+        <w:t>:)</w:t>
+      </w:r>
+      <w:r>
+        <w:t xml:space="preserve">, isto porque este método de classificação não espera um valor ou retorno, mas sim a definição de como ele irá classificar o </w:t>
+      </w:r>
+      <w:proofErr w:type="spellStart"/>
+      <w:r>
+        <w:t>array</w:t>
+      </w:r>
+      <w:proofErr w:type="spellEnd"/>
+      <w:r>
+        <w:t>.</w:t>
+      </w:r>
+    </w:p>
+    <w:p>
+      <w:r>
+        <w:t xml:space="preserve">Se a primeira </w:t>
+      </w:r>
+      <w:proofErr w:type="spellStart"/>
+      <w:r>
+        <w:t>string</w:t>
+      </w:r>
+      <w:proofErr w:type="spellEnd"/>
+      <w:r>
+        <w:t xml:space="preserve"> (s1) é maior do que a segunda (s2), a função </w:t>
+      </w:r>
+      <w:proofErr w:type="spellStart"/>
+      <w:proofErr w:type="gramStart"/>
+      <w:r>
+        <w:rPr>
+          <w:b/>
+        </w:rPr>
+        <w:t>backward</w:t>
+      </w:r>
+      <w:proofErr w:type="spellEnd"/>
+      <w:r>
+        <w:rPr>
+          <w:b/>
+        </w:rPr>
+        <w:t>(</w:t>
+      </w:r>
+      <w:proofErr w:type="gramEnd"/>
+      <w:r>
+        <w:rPr>
+          <w:b/>
+        </w:rPr>
+        <w:t xml:space="preserve">) </w:t>
+      </w:r>
+      <w:r>
+        <w:t xml:space="preserve"> irá retornar </w:t>
+      </w:r>
+      <w:proofErr w:type="spellStart"/>
+      <w:r>
+        <w:rPr>
+          <w:b/>
+        </w:rPr>
+        <w:t>true</w:t>
+      </w:r>
+      <w:proofErr w:type="spellEnd"/>
+      <w:r>
+        <w:t xml:space="preserve">, indicando que s1 deve aparecer antes de s2 no </w:t>
+      </w:r>
+      <w:proofErr w:type="spellStart"/>
+      <w:r>
+        <w:t>array</w:t>
+      </w:r>
+      <w:proofErr w:type="spellEnd"/>
+      <w:r>
+        <w:t xml:space="preserve"> classificado. Para caracteres em </w:t>
+      </w:r>
+      <w:proofErr w:type="spellStart"/>
+      <w:r>
+        <w:t>strings</w:t>
+      </w:r>
+      <w:proofErr w:type="spellEnd"/>
+      <w:r>
+        <w:t xml:space="preserve">, “maior que” significa “aparece antes no alfabeto que”. Isto significa que “B” é maior do que “A”, e a </w:t>
+      </w:r>
+      <w:proofErr w:type="spellStart"/>
+      <w:r>
+        <w:t>string</w:t>
+      </w:r>
+      <w:proofErr w:type="spellEnd"/>
+      <w:r>
+        <w:t xml:space="preserve"> “Tom” é maior que a </w:t>
+      </w:r>
+      <w:proofErr w:type="spellStart"/>
+      <w:r>
+        <w:t>string</w:t>
+      </w:r>
+      <w:proofErr w:type="spellEnd"/>
+      <w:r>
+        <w:t xml:space="preserve"> “Tim”</w:t>
+      </w:r>
+      <w:r>
+        <w:t xml:space="preserve">. Como este exemplo ordena as </w:t>
+      </w:r>
+      <w:proofErr w:type="spellStart"/>
+      <w:r>
+        <w:t>strings</w:t>
+      </w:r>
+      <w:proofErr w:type="spellEnd"/>
+      <w:r>
+        <w:t xml:space="preserve"> na ordem alfabética inversa</w:t>
+      </w:r>
+      <w:r>
+        <w:t xml:space="preserve"> então “Bruno” será apresentado antes de “Alex”.</w:t>
+      </w:r>
+    </w:p>
+    <w:p/>
+    <w:p>
+      <w:pPr>
+        <w:pStyle w:val="Ttulo3"/>
+      </w:pPr>
+      <w:r>
+        <w:t xml:space="preserve">Sintaxe de um </w:t>
+      </w:r>
+      <w:proofErr w:type="spellStart"/>
+      <w:r>
+        <w:t>closure</w:t>
+      </w:r>
+      <w:proofErr w:type="spellEnd"/>
+    </w:p>
+    <w:p>
+      <w:proofErr w:type="spellStart"/>
+      <w:r>
+        <w:t>Closure</w:t>
+      </w:r>
+      <w:proofErr w:type="spellEnd"/>
+      <w:r>
+        <w:t xml:space="preserve"> </w:t>
+      </w:r>
+      <w:proofErr w:type="spellStart"/>
+      <w:r>
+        <w:t>expression</w:t>
+      </w:r>
+      <w:proofErr w:type="spellEnd"/>
+      <w:r>
+        <w:t xml:space="preserve"> </w:t>
+      </w:r>
+      <w:proofErr w:type="spellStart"/>
+      <w:r>
+        <w:t>syntax</w:t>
+      </w:r>
+      <w:proofErr w:type="spellEnd"/>
+      <w:r>
+        <w:t xml:space="preserve"> </w:t>
+      </w:r>
+      <w:proofErr w:type="spellStart"/>
+      <w:r>
+        <w:t>has</w:t>
+      </w:r>
+      <w:proofErr w:type="spellEnd"/>
+      <w:r>
+        <w:t xml:space="preserve"> the </w:t>
+      </w:r>
+      <w:proofErr w:type="spellStart"/>
+      <w:r>
+        <w:t>following</w:t>
+      </w:r>
+      <w:proofErr w:type="spellEnd"/>
+      <w:r>
+        <w:t xml:space="preserve"> general </w:t>
+      </w:r>
+      <w:proofErr w:type="spellStart"/>
+      <w:r>
+        <w:t>form</w:t>
+      </w:r>
+      <w:proofErr w:type="spellEnd"/>
+      <w:r>
+        <w:t>:</w:t>
+      </w:r>
+    </w:p>
+    <w:p>
+      <w:pPr>
+        <w:jc w:val="center"/>
+      </w:pPr>
+      <w:r>
+        <w:rPr>
+          <w:noProof/>
+        </w:rPr>
+        <w:drawing>
+          <wp:inline distT="0" distB="0" distL="0" distR="0" wp14:anchorId="67B1C5C4" wp14:editId="28F735B5">
+            <wp:extent cx="2629382" cy="744754"/>
+            <wp:effectExtent l="0" t="0" r="0" b="0"/>
+            <wp:docPr id="2" name="Imagem 2"/>
+            <wp:cNvGraphicFramePr>
+              <a:graphicFrameLocks xmlns:a="http://schemas.openxmlformats.org/drawingml/2006/main" noChangeAspect="1"/>
+            </wp:cNvGraphicFramePr>
+            <a:graphic xmlns:a="http://schemas.openxmlformats.org/drawingml/2006/main">
+              <a:graphicData uri="http://schemas.openxmlformats.org/drawingml/2006/picture">
+                <pic:pic xmlns:pic="http://schemas.openxmlformats.org/drawingml/2006/picture">
+                  <pic:nvPicPr>
+                    <pic:cNvPr id="2" name="Captura de Tela 2016-11-13 às 21.58.02.png"/>
+                    <pic:cNvPicPr/>
+                  </pic:nvPicPr>
+                  <pic:blipFill>
+                    <a:blip r:embed="rId6">
+                      <a:extLst>
+                        <a:ext uri="{28A0092B-C50C-407E-A947-70E740481C1C}">
+                          <a14:useLocalDpi xmlns:a14="http://schemas.microsoft.com/office/drawing/2010/main" val="0"/>
+                        </a:ext>
+                      </a:extLst>
+                    </a:blip>
+                    <a:stretch>
+                      <a:fillRect/>
+                    </a:stretch>
+                  </pic:blipFill>
+                  <pic:spPr>
+                    <a:xfrm>
+                      <a:off x="0" y="0"/>
+                      <a:ext cx="2727234" cy="772470"/>
+                    </a:xfrm>
+                    <a:prstGeom prst="rect">
+                      <a:avLst/>
+                    </a:prstGeom>
+                  </pic:spPr>
+                </pic:pic>
+              </a:graphicData>
+            </a:graphic>
+          </wp:inline>
+        </w:drawing>
+      </w:r>
+    </w:p>
+    <w:p>
+      <w:r>
+        <w:t xml:space="preserve">Veja que esta sintaxe se assemelha a declaração de uma função, porém não precisamos definir um nome a ela (e nem utilizar a palavra reservada </w:t>
+      </w:r>
+      <w:proofErr w:type="spellStart"/>
+      <w:r>
+        <w:rPr>
+          <w:b/>
+        </w:rPr>
+        <w:t>func</w:t>
+      </w:r>
+      <w:proofErr w:type="spellEnd"/>
+      <w:r>
+        <w:t>).</w:t>
+      </w:r>
+      <w:r>
+        <w:rPr>
+          <w:b/>
+        </w:rPr>
+        <w:t xml:space="preserve"> </w:t>
+      </w:r>
+      <w:r>
+        <w:t xml:space="preserve">Para definir um </w:t>
+      </w:r>
+      <w:proofErr w:type="spellStart"/>
+      <w:r>
+        <w:t>closure</w:t>
+      </w:r>
+      <w:proofErr w:type="spellEnd"/>
+      <w:r>
+        <w:t>, especificamos um conjunto de parâmetros, o tipo de retorno e as instruções no interior do bloco.</w:t>
+      </w:r>
+    </w:p>
+    <w:p>
+      <w:r>
+        <w:t xml:space="preserve">O exemplo abaixo mostra o exemplo do </w:t>
+      </w:r>
+      <w:proofErr w:type="spellStart"/>
+      <w:proofErr w:type="gramStart"/>
+      <w:r>
+        <w:rPr>
+          <w:b/>
+        </w:rPr>
+        <w:t>sorted</w:t>
+      </w:r>
+      <w:proofErr w:type="spellEnd"/>
+      <w:r>
+        <w:rPr>
+          <w:b/>
+        </w:rPr>
+        <w:t>(</w:t>
+      </w:r>
+      <w:proofErr w:type="spellStart"/>
+      <w:proofErr w:type="gramEnd"/>
+      <w:r>
+        <w:rPr>
+          <w:b/>
+        </w:rPr>
+        <w:t>by</w:t>
+      </w:r>
+      <w:proofErr w:type="spellEnd"/>
+      <w:r>
+        <w:rPr>
+          <w:b/>
+        </w:rPr>
+        <w:t xml:space="preserve">:) </w:t>
+      </w:r>
+      <w:r>
+        <w:t xml:space="preserve">com o método </w:t>
+      </w:r>
+      <w:proofErr w:type="spellStart"/>
+      <w:r>
+        <w:rPr>
+          <w:b/>
+        </w:rPr>
+        <w:t>backward</w:t>
+      </w:r>
+      <w:proofErr w:type="spellEnd"/>
+      <w:r>
+        <w:rPr>
+          <w:b/>
+        </w:rPr>
+        <w:t>()</w:t>
+      </w:r>
+      <w:r>
+        <w:t xml:space="preserve"> sendo substituído por um </w:t>
+      </w:r>
+      <w:proofErr w:type="spellStart"/>
+      <w:r>
+        <w:t>closure</w:t>
+      </w:r>
+      <w:proofErr w:type="spellEnd"/>
+      <w:r>
+        <w:t xml:space="preserve"> </w:t>
+      </w:r>
+      <w:proofErr w:type="spellStart"/>
+      <w:r>
+        <w:t>inline</w:t>
+      </w:r>
+      <w:proofErr w:type="spellEnd"/>
+      <w:r>
+        <w:t>.</w:t>
+      </w:r>
+    </w:p>
+    <w:p/>
+    <w:p>
+      <w:pPr>
+        <w:ind w:left="567"/>
+        <w:rPr>
+          <w:rFonts w:ascii="Menlo" w:hAnsi="Menlo" w:cs="Menlo"/>
+          <w:color w:val="000000"/>
+          <w:sz w:val="21"/>
+          <w:szCs w:val="21"/>
+        </w:rPr>
+      </w:pPr>
+      <w:proofErr w:type="spellStart"/>
+      <w:proofErr w:type="gramStart"/>
+      <w:r>
+        <w:rPr>
+          <w:rFonts w:ascii="Menlo" w:hAnsi="Menlo" w:cs="Menlo"/>
+          <w:color w:val="3F6E74"/>
+          <w:sz w:val="18"/>
+          <w:szCs w:val="18"/>
+        </w:rPr>
+        <w:t>reversedNames</w:t>
+      </w:r>
+      <w:proofErr w:type="spellEnd"/>
+      <w:proofErr w:type="gramEnd"/>
+      <w:r>
+        <w:rPr>
+          <w:rFonts w:ascii="Menlo" w:hAnsi="Menlo" w:cs="Menlo"/>
+          <w:color w:val="000000"/>
+          <w:sz w:val="18"/>
+          <w:szCs w:val="18"/>
+        </w:rPr>
+        <w:t xml:space="preserve"> = </w:t>
+      </w:r>
+      <w:proofErr w:type="spellStart"/>
+      <w:r>
+        <w:rPr>
+          <w:rFonts w:ascii="Menlo" w:hAnsi="Menlo" w:cs="Menlo"/>
+          <w:color w:val="3F6E74"/>
+          <w:sz w:val="18"/>
+          <w:szCs w:val="18"/>
+        </w:rPr>
+        <w:t>names</w:t>
+      </w:r>
+      <w:r>
+        <w:rPr>
+          <w:rFonts w:ascii="Menlo" w:hAnsi="Menlo" w:cs="Menlo"/>
+          <w:color w:val="000000"/>
+          <w:sz w:val="18"/>
+          <w:szCs w:val="18"/>
+        </w:rPr>
+        <w:t>.</w:t>
+      </w:r>
+      <w:r>
+        <w:rPr>
+          <w:rFonts w:ascii="Menlo" w:hAnsi="Menlo" w:cs="Menlo"/>
+          <w:color w:val="3F6E74"/>
+          <w:sz w:val="18"/>
+          <w:szCs w:val="18"/>
+        </w:rPr>
+        <w:t>sorted</w:t>
+      </w:r>
+      <w:proofErr w:type="spellEnd"/>
+      <w:r>
+        <w:rPr>
+          <w:rFonts w:ascii="Menlo" w:hAnsi="Menlo" w:cs="Menlo"/>
+          <w:color w:val="000000"/>
+          <w:sz w:val="18"/>
+          <w:szCs w:val="18"/>
+        </w:rPr>
+        <w:t>(</w:t>
+      </w:r>
+      <w:proofErr w:type="spellStart"/>
+      <w:r>
+        <w:rPr>
+          <w:rFonts w:ascii="Menlo" w:hAnsi="Menlo" w:cs="Menlo"/>
+          <w:color w:val="3F6E74"/>
+          <w:sz w:val="18"/>
+          <w:szCs w:val="18"/>
+        </w:rPr>
+        <w:t>by</w:t>
+      </w:r>
+      <w:proofErr w:type="spellEnd"/>
+      <w:r>
+        <w:rPr>
+          <w:rFonts w:ascii="Menlo" w:hAnsi="Menlo" w:cs="Menlo"/>
+          <w:color w:val="000000"/>
+          <w:sz w:val="18"/>
+          <w:szCs w:val="18"/>
+        </w:rPr>
+        <w:t>: { (</w:t>
+      </w:r>
+      <w:r>
+        <w:rPr>
+          <w:rFonts w:ascii="Menlo" w:hAnsi="Menlo" w:cs="Menlo"/>
+          <w:color w:val="3F6E74"/>
+          <w:sz w:val="18"/>
+          <w:szCs w:val="18"/>
+        </w:rPr>
+        <w:t>s1</w:t>
+      </w:r>
+      <w:r>
+        <w:rPr>
+          <w:rFonts w:ascii="Menlo" w:hAnsi="Menlo" w:cs="Menlo"/>
+          <w:color w:val="000000"/>
+          <w:sz w:val="18"/>
+          <w:szCs w:val="18"/>
+        </w:rPr>
+        <w:t xml:space="preserve">: </w:t>
+      </w:r>
+      <w:r>
+        <w:rPr>
+          <w:rFonts w:ascii="Menlo" w:hAnsi="Menlo" w:cs="Menlo"/>
+          <w:color w:val="5C2699"/>
+          <w:sz w:val="18"/>
+          <w:szCs w:val="18"/>
+        </w:rPr>
+        <w:t>String</w:t>
+      </w:r>
+      <w:r>
+        <w:rPr>
+          <w:rFonts w:ascii="Menlo" w:hAnsi="Menlo" w:cs="Menlo"/>
+          <w:color w:val="000000"/>
+          <w:sz w:val="18"/>
+          <w:szCs w:val="18"/>
+        </w:rPr>
+        <w:t xml:space="preserve">, </w:t>
+      </w:r>
+      <w:r>
+        <w:rPr>
+          <w:rFonts w:ascii="Menlo" w:hAnsi="Menlo" w:cs="Menlo"/>
+          <w:color w:val="3F6E74"/>
+          <w:sz w:val="18"/>
+          <w:szCs w:val="18"/>
+        </w:rPr>
+        <w:t>s2</w:t>
+      </w:r>
+      <w:r>
+        <w:rPr>
+          <w:rFonts w:ascii="Menlo" w:hAnsi="Menlo" w:cs="Menlo"/>
+          <w:color w:val="000000"/>
+          <w:sz w:val="18"/>
+          <w:szCs w:val="18"/>
+        </w:rPr>
+        <w:t xml:space="preserve">: </w:t>
+      </w:r>
+      <w:r>
+        <w:rPr>
+          <w:rFonts w:ascii="Menlo" w:hAnsi="Menlo" w:cs="Menlo"/>
+          <w:color w:val="5C2699"/>
+          <w:sz w:val="18"/>
+          <w:szCs w:val="18"/>
+        </w:rPr>
+        <w:t>String</w:t>
+      </w:r>
+      <w:r>
+        <w:rPr>
+          <w:rFonts w:ascii="Menlo" w:hAnsi="Menlo" w:cs="Menlo"/>
+          <w:color w:val="000000"/>
+          <w:sz w:val="18"/>
+          <w:szCs w:val="18"/>
+        </w:rPr>
+        <w:t xml:space="preserve">) -&gt; </w:t>
+      </w:r>
+      <w:proofErr w:type="spellStart"/>
+      <w:r>
+        <w:rPr>
+          <w:rFonts w:ascii="Menlo" w:hAnsi="Menlo" w:cs="Menlo"/>
+          <w:color w:val="5C2699"/>
+          <w:sz w:val="18"/>
+          <w:szCs w:val="18"/>
+        </w:rPr>
+        <w:t>Bool</w:t>
+      </w:r>
+      <w:proofErr w:type="spellEnd"/>
+      <w:r>
+        <w:rPr>
+          <w:rFonts w:ascii="Menlo" w:hAnsi="Menlo" w:cs="Menlo"/>
+          <w:color w:val="000000"/>
+          <w:sz w:val="18"/>
+          <w:szCs w:val="18"/>
+        </w:rPr>
+        <w:t xml:space="preserve"> </w:t>
+      </w:r>
+      <w:r>
+        <w:rPr>
+          <w:rFonts w:ascii="Menlo" w:hAnsi="Menlo" w:cs="Menlo"/>
+          <w:color w:val="AA3391"/>
+          <w:sz w:val="18"/>
+          <w:szCs w:val="18"/>
+        </w:rPr>
+        <w:t>in</w:t>
+      </w:r>
+    </w:p>
+    <w:p>
+      <w:pPr>
+        <w:spacing w:before="0" w:after="0"/>
+        <w:ind w:left="567"/>
+        <w:textAlignment w:val="baseline"/>
+        <w:rPr>
+          <w:rFonts w:ascii="Menlo" w:hAnsi="Menlo" w:cs="Menlo"/>
+          <w:color w:val="3F6E74"/>
+          <w:sz w:val="18"/>
+          <w:szCs w:val="18"/>
+        </w:rPr>
+      </w:pPr>
+      <w:r>
+        <w:rPr>
+          <w:rFonts w:ascii="Menlo" w:hAnsi="Menlo" w:cs="Menlo"/>
+          <w:color w:val="AA3391"/>
+          <w:sz w:val="18"/>
+          <w:szCs w:val="18"/>
+        </w:rPr>
+        <w:t xml:space="preserve">    </w:t>
+      </w:r>
+      <w:proofErr w:type="spellStart"/>
+      <w:proofErr w:type="gramStart"/>
+      <w:r>
+        <w:rPr>
+          <w:rFonts w:ascii="Menlo" w:hAnsi="Menlo" w:cs="Menlo"/>
+          <w:color w:val="AA3391"/>
+          <w:sz w:val="18"/>
+          <w:szCs w:val="18"/>
+        </w:rPr>
+        <w:t>return</w:t>
+      </w:r>
+      <w:proofErr w:type="spellEnd"/>
+      <w:proofErr w:type="gramEnd"/>
+      <w:r>
+        <w:rPr>
+          <w:rFonts w:ascii="Menlo" w:hAnsi="Menlo" w:cs="Menlo"/>
+          <w:color w:val="000000"/>
+          <w:sz w:val="18"/>
+          <w:szCs w:val="18"/>
+        </w:rPr>
+        <w:t xml:space="preserve"> </w:t>
+      </w:r>
+      <w:r>
+        <w:rPr>
+          <w:rFonts w:ascii="Menlo" w:hAnsi="Menlo" w:cs="Menlo"/>
+          <w:color w:val="3F6E74"/>
+          <w:sz w:val="18"/>
+          <w:szCs w:val="18"/>
+        </w:rPr>
+        <w:t>s1</w:t>
+      </w:r>
+      <w:r>
+        <w:rPr>
+          <w:rFonts w:ascii="Menlo" w:hAnsi="Menlo" w:cs="Menlo"/>
+          <w:color w:val="000000"/>
+          <w:sz w:val="18"/>
+          <w:szCs w:val="18"/>
+        </w:rPr>
+        <w:t xml:space="preserve"> &gt; </w:t>
+      </w:r>
+      <w:r>
+        <w:rPr>
+          <w:rFonts w:ascii="Menlo" w:hAnsi="Menlo" w:cs="Menlo"/>
+          <w:color w:val="3F6E74"/>
+          <w:sz w:val="18"/>
+          <w:szCs w:val="18"/>
+        </w:rPr>
+        <w:t>s2</w:t>
+      </w:r>
+    </w:p>
+    <w:p>
+      <w:pPr>
+        <w:spacing w:before="0" w:after="0"/>
+        <w:ind w:left="567"/>
+        <w:textAlignment w:val="baseline"/>
+        <w:rPr>
+          <w:rFonts w:ascii="Menlo" w:eastAsia="Times New Roman" w:hAnsi="Menlo" w:cs="Menlo"/>
+          <w:color w:val="000000"/>
+          <w:sz w:val="21"/>
+          <w:szCs w:val="21"/>
+        </w:rPr>
+      </w:pPr>
+      <w:r>
+        <w:rPr>
+          <w:rFonts w:ascii="Menlo" w:eastAsia="Times New Roman" w:hAnsi="Menlo" w:cs="Menlo"/>
+          <w:color w:val="000000"/>
+          <w:sz w:val="18"/>
+          <w:szCs w:val="18"/>
+        </w:rPr>
+        <w:t>})</w:t>
+      </w:r>
+    </w:p>
+    <w:p/>
+    <w:p>
+      <w:r>
+        <w:t xml:space="preserve">Note que os parâmetros e retorno deste </w:t>
+      </w:r>
+      <w:proofErr w:type="spellStart"/>
+      <w:r>
+        <w:t>closure</w:t>
+      </w:r>
+      <w:proofErr w:type="spellEnd"/>
+      <w:r>
+        <w:t xml:space="preserve"> </w:t>
+      </w:r>
+      <w:proofErr w:type="spellStart"/>
+      <w:r>
+        <w:t>inline</w:t>
+      </w:r>
+      <w:proofErr w:type="spellEnd"/>
+      <w:r>
+        <w:t xml:space="preserve"> é idêntico ao da função </w:t>
+      </w:r>
+      <w:proofErr w:type="spellStart"/>
+      <w:proofErr w:type="gramStart"/>
+      <w:r>
+        <w:rPr>
+          <w:b/>
+        </w:rPr>
+        <w:t>backward</w:t>
+      </w:r>
+      <w:proofErr w:type="spellEnd"/>
+      <w:r>
+        <w:rPr>
+          <w:b/>
+        </w:rPr>
+        <w:t>(</w:t>
+      </w:r>
+      <w:proofErr w:type="gramEnd"/>
+      <w:r>
+        <w:rPr>
+          <w:b/>
+        </w:rPr>
+        <w:t>)</w:t>
+      </w:r>
+      <w:r>
+        <w:t xml:space="preserve">. Em ambos os casos, eles são </w:t>
+      </w:r>
+      <w:proofErr w:type="gramStart"/>
+      <w:r>
+        <w:t>escrito</w:t>
+      </w:r>
+      <w:proofErr w:type="gramEnd"/>
+      <w:r>
+        <w:t xml:space="preserve"> com </w:t>
+      </w:r>
+      <w:r>
+        <w:rPr>
+          <w:b/>
+        </w:rPr>
+        <w:t xml:space="preserve">(s1: String, s2: String) -&gt; </w:t>
+      </w:r>
+      <w:proofErr w:type="spellStart"/>
+      <w:r>
+        <w:rPr>
+          <w:b/>
+        </w:rPr>
+        <w:t>Bool</w:t>
+      </w:r>
+      <w:proofErr w:type="spellEnd"/>
+      <w:r>
+        <w:rPr>
+          <w:b/>
+        </w:rPr>
+        <w:t>.</w:t>
+      </w:r>
+      <w:r>
+        <w:t xml:space="preserve"> Entretanto, para o caso </w:t>
+      </w:r>
+      <w:proofErr w:type="spellStart"/>
+      <w:r>
+        <w:t>inline</w:t>
+      </w:r>
+      <w:proofErr w:type="spellEnd"/>
+      <w:r>
+        <w:t xml:space="preserve">, o parâmetro e o tipo de retorno estão escritos dentro de chaves </w:t>
+      </w:r>
+      <w:proofErr w:type="gramStart"/>
+      <w:r>
+        <w:t>({ }</w:t>
+      </w:r>
+      <w:proofErr w:type="gramEnd"/>
+      <w:r>
+        <w:t>), e não fora delas.</w:t>
+      </w:r>
+    </w:p>
+    <w:p>
+      <w:r>
+        <w:t xml:space="preserve">O inicio do corpo do </w:t>
+      </w:r>
+      <w:proofErr w:type="spellStart"/>
+      <w:r>
+        <w:t>closure</w:t>
+      </w:r>
+      <w:proofErr w:type="spellEnd"/>
+      <w:r>
+        <w:t xml:space="preserve"> é introduzido pela palavra-chave </w:t>
+      </w:r>
+      <w:r>
+        <w:rPr>
+          <w:b/>
+        </w:rPr>
+        <w:t>in</w:t>
+      </w:r>
+      <w:r>
+        <w:t xml:space="preserve">. Esta palavra chave indica que a definição dos parâmetros e tipo de retorno do </w:t>
+      </w:r>
+      <w:proofErr w:type="spellStart"/>
+      <w:r>
+        <w:t>closure</w:t>
+      </w:r>
+      <w:proofErr w:type="spellEnd"/>
+      <w:r>
+        <w:t xml:space="preserve"> terminou, e daí em diante o corpo do </w:t>
+      </w:r>
+      <w:proofErr w:type="spellStart"/>
+      <w:r>
+        <w:t>closure</w:t>
+      </w:r>
+      <w:proofErr w:type="spellEnd"/>
+      <w:r>
+        <w:t xml:space="preserve"> começa.</w:t>
+      </w:r>
+    </w:p>
+    <w:p>
+      <w:r>
+        <w:t xml:space="preserve">Como o corpo do </w:t>
+      </w:r>
+      <w:proofErr w:type="spellStart"/>
+      <w:r>
+        <w:t>closure</w:t>
+      </w:r>
+      <w:proofErr w:type="spellEnd"/>
+      <w:r>
+        <w:t xml:space="preserve"> é muito curto, ele pode ser escrito em uma única linha:</w:t>
+      </w:r>
+    </w:p>
+    <w:p>
+      <w:pPr>
+        <w:spacing w:before="0" w:after="0"/>
+        <w:ind w:left="567"/>
+        <w:jc w:val="left"/>
+        <w:rPr>
+          <w:rFonts w:ascii="Menlo" w:eastAsia="Times New Roman" w:hAnsi="Menlo" w:cs="Menlo"/>
+          <w:sz w:val="24"/>
+        </w:rPr>
+      </w:pPr>
+      <w:proofErr w:type="spellStart"/>
+      <w:proofErr w:type="gramStart"/>
+      <w:r>
+        <w:rPr>
+          <w:rFonts w:ascii="Menlo" w:eastAsia="Times New Roman" w:hAnsi="Menlo" w:cs="Menlo"/>
+          <w:color w:val="3F6E74"/>
+          <w:sz w:val="18"/>
+          <w:szCs w:val="18"/>
+        </w:rPr>
+        <w:t>reversedNames</w:t>
+      </w:r>
+      <w:proofErr w:type="spellEnd"/>
+      <w:proofErr w:type="gramEnd"/>
+      <w:r>
+        <w:rPr>
+          <w:rFonts w:ascii="Menlo" w:eastAsia="Times New Roman" w:hAnsi="Menlo" w:cs="Menlo"/>
+          <w:color w:val="000000"/>
+          <w:sz w:val="18"/>
+          <w:szCs w:val="18"/>
+        </w:rPr>
+        <w:t xml:space="preserve"> = </w:t>
+      </w:r>
+      <w:proofErr w:type="spellStart"/>
+      <w:r>
+        <w:rPr>
+          <w:rFonts w:ascii="Menlo" w:eastAsia="Times New Roman" w:hAnsi="Menlo" w:cs="Menlo"/>
+          <w:color w:val="3F6E74"/>
+          <w:sz w:val="18"/>
+          <w:szCs w:val="18"/>
+        </w:rPr>
+        <w:t>names</w:t>
+      </w:r>
+      <w:r>
+        <w:rPr>
+          <w:rFonts w:ascii="Menlo" w:eastAsia="Times New Roman" w:hAnsi="Menlo" w:cs="Menlo"/>
+          <w:color w:val="000000"/>
+          <w:sz w:val="18"/>
+          <w:szCs w:val="18"/>
+        </w:rPr>
+        <w:t>.</w:t>
+      </w:r>
+      <w:r>
+        <w:rPr>
+          <w:rFonts w:ascii="Menlo" w:eastAsia="Times New Roman" w:hAnsi="Menlo" w:cs="Menlo"/>
+          <w:color w:val="3F6E74"/>
+          <w:sz w:val="18"/>
+          <w:szCs w:val="18"/>
+        </w:rPr>
+        <w:t>sorted</w:t>
+      </w:r>
+      <w:proofErr w:type="spellEnd"/>
+      <w:r>
+        <w:rPr>
+          <w:rFonts w:ascii="Menlo" w:eastAsia="Times New Roman" w:hAnsi="Menlo" w:cs="Menlo"/>
+          <w:color w:val="000000"/>
+          <w:sz w:val="18"/>
+          <w:szCs w:val="18"/>
+        </w:rPr>
+        <w:t>(</w:t>
+      </w:r>
+      <w:proofErr w:type="spellStart"/>
+      <w:r>
+        <w:rPr>
+          <w:rFonts w:ascii="Menlo" w:eastAsia="Times New Roman" w:hAnsi="Menlo" w:cs="Menlo"/>
+          <w:color w:val="3F6E74"/>
+          <w:sz w:val="18"/>
+          <w:szCs w:val="18"/>
+        </w:rPr>
+        <w:t>by</w:t>
+      </w:r>
+      <w:proofErr w:type="spellEnd"/>
+      <w:r>
+        <w:rPr>
+          <w:rFonts w:ascii="Menlo" w:eastAsia="Times New Roman" w:hAnsi="Menlo" w:cs="Menlo"/>
+          <w:color w:val="000000"/>
+          <w:sz w:val="18"/>
+          <w:szCs w:val="18"/>
+        </w:rPr>
+        <w:t>: { (</w:t>
+      </w:r>
+      <w:r>
+        <w:rPr>
+          <w:rFonts w:ascii="Menlo" w:eastAsia="Times New Roman" w:hAnsi="Menlo" w:cs="Menlo"/>
+          <w:color w:val="3F6E74"/>
+          <w:sz w:val="18"/>
+          <w:szCs w:val="18"/>
+        </w:rPr>
+        <w:t>s1</w:t>
+      </w:r>
+      <w:r>
+        <w:rPr>
+          <w:rFonts w:ascii="Menlo" w:eastAsia="Times New Roman" w:hAnsi="Menlo" w:cs="Menlo"/>
+          <w:color w:val="000000"/>
+          <w:sz w:val="18"/>
+          <w:szCs w:val="18"/>
+        </w:rPr>
+        <w:t xml:space="preserve">: </w:t>
+      </w:r>
+      <w:r>
+        <w:rPr>
+          <w:rFonts w:ascii="Menlo" w:eastAsia="Times New Roman" w:hAnsi="Menlo" w:cs="Menlo"/>
+          <w:color w:val="5C2699"/>
+          <w:sz w:val="18"/>
+          <w:szCs w:val="18"/>
+        </w:rPr>
+        <w:t>String</w:t>
+      </w:r>
+      <w:r>
+        <w:rPr>
+          <w:rFonts w:ascii="Menlo" w:eastAsia="Times New Roman" w:hAnsi="Menlo" w:cs="Menlo"/>
+          <w:color w:val="000000"/>
+          <w:sz w:val="18"/>
+          <w:szCs w:val="18"/>
+        </w:rPr>
+        <w:t xml:space="preserve">, </w:t>
+      </w:r>
+      <w:r>
+        <w:rPr>
+          <w:rFonts w:ascii="Menlo" w:eastAsia="Times New Roman" w:hAnsi="Menlo" w:cs="Menlo"/>
+          <w:color w:val="3F6E74"/>
+          <w:sz w:val="18"/>
+          <w:szCs w:val="18"/>
+        </w:rPr>
+        <w:t>s2</w:t>
+      </w:r>
+      <w:r>
+        <w:rPr>
+          <w:rFonts w:ascii="Menlo" w:eastAsia="Times New Roman" w:hAnsi="Menlo" w:cs="Menlo"/>
+          <w:color w:val="000000"/>
+          <w:sz w:val="18"/>
+          <w:szCs w:val="18"/>
+        </w:rPr>
+        <w:t xml:space="preserve">: </w:t>
+      </w:r>
+      <w:r>
+        <w:rPr>
+          <w:rFonts w:ascii="Menlo" w:eastAsia="Times New Roman" w:hAnsi="Menlo" w:cs="Menlo"/>
+          <w:color w:val="5C2699"/>
+          <w:sz w:val="18"/>
+          <w:szCs w:val="18"/>
+        </w:rPr>
+        <w:t>String</w:t>
+      </w:r>
+      <w:r>
+        <w:rPr>
+          <w:rFonts w:ascii="Menlo" w:eastAsia="Times New Roman" w:hAnsi="Menlo" w:cs="Menlo"/>
+          <w:color w:val="000000"/>
+          <w:sz w:val="18"/>
+          <w:szCs w:val="18"/>
+        </w:rPr>
+        <w:t xml:space="preserve">) -&gt; </w:t>
+      </w:r>
+      <w:proofErr w:type="spellStart"/>
+      <w:r>
+        <w:rPr>
+          <w:rFonts w:ascii="Menlo" w:eastAsia="Times New Roman" w:hAnsi="Menlo" w:cs="Menlo"/>
+          <w:color w:val="5C2699"/>
+          <w:sz w:val="18"/>
+          <w:szCs w:val="18"/>
+        </w:rPr>
+        <w:t>Bool</w:t>
+      </w:r>
+      <w:proofErr w:type="spellEnd"/>
+      <w:r>
+        <w:rPr>
+          <w:rFonts w:ascii="Menlo" w:eastAsia="Times New Roman" w:hAnsi="Menlo" w:cs="Menlo"/>
+          <w:color w:val="000000"/>
+          <w:sz w:val="18"/>
+          <w:szCs w:val="18"/>
+        </w:rPr>
+        <w:t xml:space="preserve"> </w:t>
+      </w:r>
+      <w:r>
+        <w:rPr>
+          <w:rFonts w:ascii="Menlo" w:eastAsia="Times New Roman" w:hAnsi="Menlo" w:cs="Menlo"/>
+          <w:color w:val="AA3391"/>
+          <w:sz w:val="18"/>
+          <w:szCs w:val="18"/>
+        </w:rPr>
+        <w:t>in</w:t>
+      </w:r>
+      <w:r>
+        <w:rPr>
+          <w:rFonts w:ascii="Menlo" w:eastAsia="Times New Roman" w:hAnsi="Menlo" w:cs="Menlo"/>
+          <w:color w:val="000000"/>
+          <w:sz w:val="18"/>
+          <w:szCs w:val="18"/>
+        </w:rPr>
+        <w:t xml:space="preserve"> </w:t>
+      </w:r>
+      <w:proofErr w:type="spellStart"/>
+      <w:r>
+        <w:rPr>
+          <w:rFonts w:ascii="Menlo" w:eastAsia="Times New Roman" w:hAnsi="Menlo" w:cs="Menlo"/>
+          <w:color w:val="AA3391"/>
+          <w:sz w:val="18"/>
+          <w:szCs w:val="18"/>
+        </w:rPr>
+        <w:t>return</w:t>
+      </w:r>
+      <w:proofErr w:type="spellEnd"/>
+      <w:r>
+        <w:rPr>
+          <w:rFonts w:ascii="Menlo" w:eastAsia="Times New Roman" w:hAnsi="Menlo" w:cs="Menlo"/>
+          <w:color w:val="000000"/>
+          <w:sz w:val="18"/>
+          <w:szCs w:val="18"/>
+        </w:rPr>
+        <w:t xml:space="preserve"> </w:t>
+      </w:r>
+      <w:r>
+        <w:rPr>
+          <w:rFonts w:ascii="Menlo" w:eastAsia="Times New Roman" w:hAnsi="Menlo" w:cs="Menlo"/>
+          <w:color w:val="3F6E74"/>
+          <w:sz w:val="18"/>
+          <w:szCs w:val="18"/>
+        </w:rPr>
+        <w:t>s1</w:t>
+      </w:r>
+      <w:r>
+        <w:rPr>
+          <w:rFonts w:ascii="Menlo" w:eastAsia="Times New Roman" w:hAnsi="Menlo" w:cs="Menlo"/>
+          <w:color w:val="000000"/>
+          <w:sz w:val="18"/>
+          <w:szCs w:val="18"/>
+        </w:rPr>
+        <w:t xml:space="preserve"> &gt; </w:t>
+      </w:r>
+      <w:r>
+        <w:rPr>
+          <w:rFonts w:ascii="Menlo" w:eastAsia="Times New Roman" w:hAnsi="Menlo" w:cs="Menlo"/>
+          <w:color w:val="3F6E74"/>
+          <w:sz w:val="18"/>
+          <w:szCs w:val="18"/>
+        </w:rPr>
+        <w:t>s2</w:t>
+      </w:r>
+      <w:r>
+        <w:rPr>
+          <w:rFonts w:ascii="Menlo" w:eastAsia="Times New Roman" w:hAnsi="Menlo" w:cs="Menlo"/>
+          <w:color w:val="000000"/>
+          <w:sz w:val="18"/>
+          <w:szCs w:val="18"/>
+        </w:rPr>
+        <w:t xml:space="preserve"> } )</w:t>
+      </w:r>
+    </w:p>
+    <w:p/>
+    <w:p/>
+    <w:p>
+      <w:r>
+        <w:t xml:space="preserve">Isto ilustra que em geral, a chamada de </w:t>
+      </w:r>
+      <w:proofErr w:type="spellStart"/>
+      <w:proofErr w:type="gramStart"/>
+      <w:r>
+        <w:rPr>
+          <w:b/>
+        </w:rPr>
+        <w:t>sorted</w:t>
+      </w:r>
+      <w:proofErr w:type="spellEnd"/>
+      <w:r>
+        <w:rPr>
+          <w:b/>
+        </w:rPr>
+        <w:t>(</w:t>
+      </w:r>
+      <w:proofErr w:type="spellStart"/>
+      <w:proofErr w:type="gramEnd"/>
+      <w:r>
+        <w:rPr>
+          <w:b/>
+        </w:rPr>
+        <w:t>by</w:t>
+      </w:r>
+      <w:proofErr w:type="spellEnd"/>
+      <w:r>
+        <w:rPr>
+          <w:b/>
+        </w:rPr>
+        <w:t xml:space="preserve">:) </w:t>
+      </w:r>
+      <w:proofErr w:type="spellStart"/>
+      <w:r>
+        <w:t>permance</w:t>
+      </w:r>
+      <w:proofErr w:type="spellEnd"/>
+      <w:r>
+        <w:t xml:space="preserve"> a mesma. Um par de parênteses envolve inteiramente o argumento do método. Entretanto, este argumento agora é um </w:t>
+      </w:r>
+      <w:proofErr w:type="spellStart"/>
+      <w:r>
+        <w:t>closure</w:t>
+      </w:r>
+      <w:proofErr w:type="spellEnd"/>
+      <w:r>
+        <w:t xml:space="preserve"> </w:t>
+      </w:r>
+      <w:proofErr w:type="spellStart"/>
+      <w:r>
+        <w:t>inline</w:t>
+      </w:r>
+      <w:proofErr w:type="spellEnd"/>
+      <w:r>
+        <w:t>.</w:t>
+      </w:r>
+    </w:p>
+    <w:p>
+      <w:pPr>
+        <w:pStyle w:val="Ttulo3"/>
+        <w:rPr>
+          <w:rFonts w:cs="Times New Roman"/>
+        </w:rPr>
+      </w:pPr>
+      <w:proofErr w:type="spellStart"/>
+      <w:r>
+        <w:t>Inferring</w:t>
+      </w:r>
+      <w:proofErr w:type="spellEnd"/>
+      <w:r>
+        <w:t xml:space="preserve"> </w:t>
+      </w:r>
+      <w:proofErr w:type="spellStart"/>
+      <w:r>
+        <w:t>Type</w:t>
+      </w:r>
+      <w:proofErr w:type="spellEnd"/>
+      <w:r>
+        <w:t xml:space="preserve"> From </w:t>
+      </w:r>
+      <w:proofErr w:type="spellStart"/>
+      <w:r>
+        <w:t>Context</w:t>
+      </w:r>
+      <w:bookmarkStart w:id="6" w:name="_GoBack"/>
+      <w:bookmarkEnd w:id="6"/>
+      <w:proofErr w:type="spellEnd"/>
+    </w:p>
+    <w:p/>
+    <w:p/>
+    <w:p/>
     <w:sectPr>
       <w:pgSz w:w="11900" w:h="16840"/>
       <w:pgMar w:top="1417" w:right="1701" w:bottom="1417" w:left="1701" w:header="708" w:footer="708" w:gutter="0"/>
@@ -4415,6 +6717,155 @@
     </w:lvl>
   </w:abstractNum>
   <w:abstractNum w:abstractNumId="21">
+    <w:nsid w:val="1CEB2806"/>
+    <w:multiLevelType w:val="multilevel"/>
+    <w:tmpl w:val="4512464C"/>
+    <w:lvl w:ilvl="0">
+      <w:start w:val="1"/>
+      <w:numFmt w:val="bullet"/>
+      <w:lvlText w:val=""/>
+      <w:lvlJc w:val="left"/>
+      <w:pPr>
+        <w:tabs>
+          <w:tab w:val="num" w:pos="720"/>
+        </w:tabs>
+        <w:ind w:left="720" w:hanging="360"/>
+      </w:pPr>
+      <w:rPr>
+        <w:rFonts w:ascii="Symbol" w:hAnsi="Symbol" w:hint="default"/>
+        <w:sz w:val="20"/>
+      </w:rPr>
+    </w:lvl>
+    <w:lvl w:ilvl="1" w:tentative="1">
+      <w:start w:val="1"/>
+      <w:numFmt w:val="bullet"/>
+      <w:lvlText w:val="o"/>
+      <w:lvlJc w:val="left"/>
+      <w:pPr>
+        <w:tabs>
+          <w:tab w:val="num" w:pos="1440"/>
+        </w:tabs>
+        <w:ind w:left="1440" w:hanging="360"/>
+      </w:pPr>
+      <w:rPr>
+        <w:rFonts w:ascii="Courier New" w:hAnsi="Courier New" w:hint="default"/>
+        <w:sz w:val="20"/>
+      </w:rPr>
+    </w:lvl>
+    <w:lvl w:ilvl="2" w:tentative="1">
+      <w:start w:val="1"/>
+      <w:numFmt w:val="bullet"/>
+      <w:lvlText w:val=""/>
+      <w:lvlJc w:val="left"/>
+      <w:pPr>
+        <w:tabs>
+          <w:tab w:val="num" w:pos="2160"/>
+        </w:tabs>
+        <w:ind w:left="2160" w:hanging="360"/>
+      </w:pPr>
+      <w:rPr>
+        <w:rFonts w:ascii="Wingdings" w:hAnsi="Wingdings" w:hint="default"/>
+        <w:sz w:val="20"/>
+      </w:rPr>
+    </w:lvl>
+    <w:lvl w:ilvl="3" w:tentative="1">
+      <w:start w:val="1"/>
+      <w:numFmt w:val="bullet"/>
+      <w:lvlText w:val=""/>
+      <w:lvlJc w:val="left"/>
+      <w:pPr>
+        <w:tabs>
+          <w:tab w:val="num" w:pos="2880"/>
+        </w:tabs>
+        <w:ind w:left="2880" w:hanging="360"/>
+      </w:pPr>
+      <w:rPr>
+        <w:rFonts w:ascii="Wingdings" w:hAnsi="Wingdings" w:hint="default"/>
+        <w:sz w:val="20"/>
+      </w:rPr>
+    </w:lvl>
+    <w:lvl w:ilvl="4" w:tentative="1">
+      <w:start w:val="1"/>
+      <w:numFmt w:val="bullet"/>
+      <w:lvlText w:val=""/>
+      <w:lvlJc w:val="left"/>
+      <w:pPr>
+        <w:tabs>
+          <w:tab w:val="num" w:pos="3600"/>
+        </w:tabs>
+        <w:ind w:left="3600" w:hanging="360"/>
+      </w:pPr>
+      <w:rPr>
+        <w:rFonts w:ascii="Wingdings" w:hAnsi="Wingdings" w:hint="default"/>
+        <w:sz w:val="20"/>
+      </w:rPr>
+    </w:lvl>
+    <w:lvl w:ilvl="5" w:tentative="1">
+      <w:start w:val="1"/>
+      <w:numFmt w:val="bullet"/>
+      <w:lvlText w:val=""/>
+      <w:lvlJc w:val="left"/>
+      <w:pPr>
+        <w:tabs>
+          <w:tab w:val="num" w:pos="4320"/>
+        </w:tabs>
+        <w:ind w:left="4320" w:hanging="360"/>
+      </w:pPr>
+      <w:rPr>
+        <w:rFonts w:ascii="Wingdings" w:hAnsi="Wingdings" w:hint="default"/>
+        <w:sz w:val="20"/>
+      </w:rPr>
+    </w:lvl>
+    <w:lvl w:ilvl="6" w:tentative="1">
+      <w:start w:val="1"/>
+      <w:numFmt w:val="bullet"/>
+      <w:lvlText w:val=""/>
+      <w:lvlJc w:val="left"/>
+      <w:pPr>
+        <w:tabs>
+          <w:tab w:val="num" w:pos="5040"/>
+        </w:tabs>
+        <w:ind w:left="5040" w:hanging="360"/>
+      </w:pPr>
+      <w:rPr>
+        <w:rFonts w:ascii="Wingdings" w:hAnsi="Wingdings" w:hint="default"/>
+        <w:sz w:val="20"/>
+      </w:rPr>
+    </w:lvl>
+    <w:lvl w:ilvl="7" w:tentative="1">
+      <w:start w:val="1"/>
+      <w:numFmt w:val="bullet"/>
+      <w:lvlText w:val=""/>
+      <w:lvlJc w:val="left"/>
+      <w:pPr>
+        <w:tabs>
+          <w:tab w:val="num" w:pos="5760"/>
+        </w:tabs>
+        <w:ind w:left="5760" w:hanging="360"/>
+      </w:pPr>
+      <w:rPr>
+        <w:rFonts w:ascii="Wingdings" w:hAnsi="Wingdings" w:hint="default"/>
+        <w:sz w:val="20"/>
+      </w:rPr>
+    </w:lvl>
+    <w:lvl w:ilvl="8" w:tentative="1">
+      <w:start w:val="1"/>
+      <w:numFmt w:val="bullet"/>
+      <w:lvlText w:val=""/>
+      <w:lvlJc w:val="left"/>
+      <w:pPr>
+        <w:tabs>
+          <w:tab w:val="num" w:pos="6480"/>
+        </w:tabs>
+        <w:ind w:left="6480" w:hanging="360"/>
+      </w:pPr>
+      <w:rPr>
+        <w:rFonts w:ascii="Wingdings" w:hAnsi="Wingdings" w:hint="default"/>
+        <w:sz w:val="20"/>
+      </w:rPr>
+    </w:lvl>
+  </w:abstractNum>
+  <w:abstractNum w:abstractNumId="22">
     <w:nsid w:val="23750A0E"/>
     <w:multiLevelType w:val="multilevel"/>
     <w:tmpl w:val="D5BAEFAA"/>
@@ -4527,7 +6978,7 @@
       </w:pPr>
     </w:lvl>
   </w:abstractNum>
-  <w:abstractNum w:abstractNumId="22">
+  <w:abstractNum w:abstractNumId="23">
     <w:nsid w:val="25643742"/>
     <w:multiLevelType w:val="multilevel"/>
     <w:tmpl w:val="29F283E4"/>
@@ -4676,7 +7127,7 @@
       </w:rPr>
     </w:lvl>
   </w:abstractNum>
-  <w:abstractNum w:abstractNumId="23">
+  <w:abstractNum w:abstractNumId="24">
     <w:nsid w:val="273A0D7F"/>
     <w:multiLevelType w:val="multilevel"/>
     <w:tmpl w:val="C4A69418"/>
@@ -4789,7 +7240,7 @@
       </w:pPr>
     </w:lvl>
   </w:abstractNum>
-  <w:abstractNum w:abstractNumId="24">
+  <w:abstractNum w:abstractNumId="25">
     <w:nsid w:val="2A140EA4"/>
     <w:multiLevelType w:val="multilevel"/>
     <w:tmpl w:val="BEC63788"/>
@@ -4938,7 +7389,7 @@
       </w:rPr>
     </w:lvl>
   </w:abstractNum>
-  <w:abstractNum w:abstractNumId="25">
+  <w:abstractNum w:abstractNumId="26">
     <w:nsid w:val="2BA064E9"/>
     <w:multiLevelType w:val="multilevel"/>
     <w:tmpl w:val="33FEF012"/>
@@ -5087,7 +7538,7 @@
       </w:rPr>
     </w:lvl>
   </w:abstractNum>
-  <w:abstractNum w:abstractNumId="26">
+  <w:abstractNum w:abstractNumId="27">
     <w:nsid w:val="2C447383"/>
     <w:multiLevelType w:val="hybridMultilevel"/>
     <w:tmpl w:val="6004EA66"/>
@@ -5200,7 +7651,7 @@
       </w:rPr>
     </w:lvl>
   </w:abstractNum>
-  <w:abstractNum w:abstractNumId="27">
+  <w:abstractNum w:abstractNumId="28">
     <w:nsid w:val="2F7A06D6"/>
     <w:multiLevelType w:val="multilevel"/>
     <w:tmpl w:val="E7184434"/>
@@ -5349,7 +7800,7 @@
       </w:rPr>
     </w:lvl>
   </w:abstractNum>
-  <w:abstractNum w:abstractNumId="28">
+  <w:abstractNum w:abstractNumId="29">
     <w:nsid w:val="302960B2"/>
     <w:multiLevelType w:val="multilevel"/>
     <w:tmpl w:val="D294F9E4"/>
@@ -5498,7 +7949,7 @@
       </w:rPr>
     </w:lvl>
   </w:abstractNum>
-  <w:abstractNum w:abstractNumId="29">
+  <w:abstractNum w:abstractNumId="30">
     <w:nsid w:val="30920B48"/>
     <w:multiLevelType w:val="multilevel"/>
     <w:tmpl w:val="F4F4EA56"/>
@@ -5647,7 +8098,7 @@
       </w:rPr>
     </w:lvl>
   </w:abstractNum>
-  <w:abstractNum w:abstractNumId="30">
+  <w:abstractNum w:abstractNumId="31">
     <w:nsid w:val="30B720A0"/>
     <w:multiLevelType w:val="hybridMultilevel"/>
     <w:tmpl w:val="86562352"/>
@@ -5736,7 +8187,7 @@
       </w:pPr>
     </w:lvl>
   </w:abstractNum>
-  <w:abstractNum w:abstractNumId="31">
+  <w:abstractNum w:abstractNumId="32">
     <w:nsid w:val="327D2C0C"/>
     <w:multiLevelType w:val="multilevel"/>
     <w:tmpl w:val="09CE8610"/>
@@ -5885,7 +8336,7 @@
       </w:rPr>
     </w:lvl>
   </w:abstractNum>
-  <w:abstractNum w:abstractNumId="32">
+  <w:abstractNum w:abstractNumId="33">
     <w:nsid w:val="32AB7C1B"/>
     <w:multiLevelType w:val="hybridMultilevel"/>
     <w:tmpl w:val="C03091B8"/>
@@ -5998,7 +8449,7 @@
       </w:rPr>
     </w:lvl>
   </w:abstractNum>
-  <w:abstractNum w:abstractNumId="33">
+  <w:abstractNum w:abstractNumId="34">
     <w:nsid w:val="3490427E"/>
     <w:multiLevelType w:val="hybridMultilevel"/>
     <w:tmpl w:val="C7E675B0"/>
@@ -6089,7 +8540,7 @@
       </w:pPr>
     </w:lvl>
   </w:abstractNum>
-  <w:abstractNum w:abstractNumId="34">
+  <w:abstractNum w:abstractNumId="35">
     <w:nsid w:val="364948CA"/>
     <w:multiLevelType w:val="hybridMultilevel"/>
     <w:tmpl w:val="04601F5A"/>
@@ -6202,7 +8653,7 @@
       </w:rPr>
     </w:lvl>
   </w:abstractNum>
-  <w:abstractNum w:abstractNumId="35">
+  <w:abstractNum w:abstractNumId="36">
     <w:nsid w:val="36743122"/>
     <w:multiLevelType w:val="multilevel"/>
     <w:tmpl w:val="33E09EE4"/>
@@ -6315,7 +8766,7 @@
       </w:pPr>
     </w:lvl>
   </w:abstractNum>
-  <w:abstractNum w:abstractNumId="36">
+  <w:abstractNum w:abstractNumId="37">
     <w:nsid w:val="3685558C"/>
     <w:multiLevelType w:val="hybridMultilevel"/>
     <w:tmpl w:val="3034BFD8"/>
@@ -6428,7 +8879,7 @@
       </w:rPr>
     </w:lvl>
   </w:abstractNum>
-  <w:abstractNum w:abstractNumId="37">
+  <w:abstractNum w:abstractNumId="38">
     <w:nsid w:val="379B6920"/>
     <w:multiLevelType w:val="multilevel"/>
     <w:tmpl w:val="5F663676"/>
@@ -6577,7 +9028,7 @@
       </w:rPr>
     </w:lvl>
   </w:abstractNum>
-  <w:abstractNum w:abstractNumId="38">
+  <w:abstractNum w:abstractNumId="39">
     <w:nsid w:val="3C845CC6"/>
     <w:multiLevelType w:val="multilevel"/>
     <w:tmpl w:val="BA165F86"/>
@@ -6726,7 +9177,7 @@
       </w:rPr>
     </w:lvl>
   </w:abstractNum>
-  <w:abstractNum w:abstractNumId="39">
+  <w:abstractNum w:abstractNumId="40">
     <w:nsid w:val="3D150C41"/>
     <w:multiLevelType w:val="multilevel"/>
     <w:tmpl w:val="76A4D03E"/>
@@ -6839,7 +9290,7 @@
       </w:pPr>
     </w:lvl>
   </w:abstractNum>
-  <w:abstractNum w:abstractNumId="40">
+  <w:abstractNum w:abstractNumId="41">
     <w:nsid w:val="3D231DA6"/>
     <w:multiLevelType w:val="hybridMultilevel"/>
     <w:tmpl w:val="45D68778"/>
@@ -6952,7 +9403,7 @@
       </w:rPr>
     </w:lvl>
   </w:abstractNum>
-  <w:abstractNum w:abstractNumId="41">
+  <w:abstractNum w:abstractNumId="42">
     <w:nsid w:val="41D41CC0"/>
     <w:multiLevelType w:val="multilevel"/>
     <w:tmpl w:val="52BC4B70"/>
@@ -7101,7 +9552,7 @@
       </w:rPr>
     </w:lvl>
   </w:abstractNum>
-  <w:abstractNum w:abstractNumId="42">
+  <w:abstractNum w:abstractNumId="43">
     <w:nsid w:val="428820A7"/>
     <w:multiLevelType w:val="multilevel"/>
     <w:tmpl w:val="A9161BFC"/>
@@ -7214,7 +9665,7 @@
       </w:pPr>
     </w:lvl>
   </w:abstractNum>
-  <w:abstractNum w:abstractNumId="43">
+  <w:abstractNum w:abstractNumId="44">
     <w:nsid w:val="447929C1"/>
     <w:multiLevelType w:val="multilevel"/>
     <w:tmpl w:val="1DC09958"/>
@@ -7363,7 +9814,7 @@
       </w:rPr>
     </w:lvl>
   </w:abstractNum>
-  <w:abstractNum w:abstractNumId="44">
+  <w:abstractNum w:abstractNumId="45">
     <w:nsid w:val="460D13C0"/>
     <w:multiLevelType w:val="multilevel"/>
     <w:tmpl w:val="A3C0A5F2"/>
@@ -7512,7 +9963,7 @@
       </w:rPr>
     </w:lvl>
   </w:abstractNum>
-  <w:abstractNum w:abstractNumId="45">
+  <w:abstractNum w:abstractNumId="46">
     <w:nsid w:val="48DC5276"/>
     <w:multiLevelType w:val="multilevel"/>
     <w:tmpl w:val="5A666622"/>
@@ -7625,7 +10076,7 @@
       </w:pPr>
     </w:lvl>
   </w:abstractNum>
-  <w:abstractNum w:abstractNumId="46">
+  <w:abstractNum w:abstractNumId="47">
     <w:nsid w:val="4A4921EC"/>
     <w:multiLevelType w:val="hybridMultilevel"/>
     <w:tmpl w:val="3C5C0F20"/>
@@ -7711,7 +10162,7 @@
       </w:pPr>
     </w:lvl>
   </w:abstractNum>
-  <w:abstractNum w:abstractNumId="47">
+  <w:abstractNum w:abstractNumId="48">
     <w:nsid w:val="4B391F10"/>
     <w:multiLevelType w:val="multilevel"/>
     <w:tmpl w:val="CC185D6A"/>
@@ -7860,7 +10311,7 @@
       </w:rPr>
     </w:lvl>
   </w:abstractNum>
-  <w:abstractNum w:abstractNumId="48">
+  <w:abstractNum w:abstractNumId="49">
     <w:nsid w:val="4B3B5C11"/>
     <w:multiLevelType w:val="hybridMultilevel"/>
     <w:tmpl w:val="7090AA08"/>
@@ -7973,7 +10424,7 @@
       </w:rPr>
     </w:lvl>
   </w:abstractNum>
-  <w:abstractNum w:abstractNumId="49">
+  <w:abstractNum w:abstractNumId="50">
     <w:nsid w:val="4C2141B2"/>
     <w:multiLevelType w:val="hybridMultilevel"/>
     <w:tmpl w:val="0EA04BE4"/>
@@ -8086,7 +10537,7 @@
       </w:rPr>
     </w:lvl>
   </w:abstractNum>
-  <w:abstractNum w:abstractNumId="50">
+  <w:abstractNum w:abstractNumId="51">
     <w:nsid w:val="4DF86B72"/>
     <w:multiLevelType w:val="multilevel"/>
     <w:tmpl w:val="9A821D52"/>
@@ -8235,7 +10686,7 @@
       </w:rPr>
     </w:lvl>
   </w:abstractNum>
-  <w:abstractNum w:abstractNumId="51">
+  <w:abstractNum w:abstractNumId="52">
     <w:nsid w:val="4E3B040F"/>
     <w:multiLevelType w:val="multilevel"/>
     <w:tmpl w:val="CF2E8D70"/>
@@ -8348,7 +10799,7 @@
       </w:pPr>
     </w:lvl>
   </w:abstractNum>
-  <w:abstractNum w:abstractNumId="52">
+  <w:abstractNum w:abstractNumId="53">
     <w:nsid w:val="4F5C414A"/>
     <w:multiLevelType w:val="hybridMultilevel"/>
     <w:tmpl w:val="CBF04FC0"/>
@@ -8461,7 +10912,7 @@
       </w:rPr>
     </w:lvl>
   </w:abstractNum>
-  <w:abstractNum w:abstractNumId="53">
+  <w:abstractNum w:abstractNumId="54">
     <w:nsid w:val="50980D11"/>
     <w:multiLevelType w:val="multilevel"/>
     <w:tmpl w:val="021EACF8"/>
@@ -8574,7 +11025,7 @@
       </w:pPr>
     </w:lvl>
   </w:abstractNum>
-  <w:abstractNum w:abstractNumId="54">
+  <w:abstractNum w:abstractNumId="55">
     <w:nsid w:val="52042BA4"/>
     <w:multiLevelType w:val="hybridMultilevel"/>
     <w:tmpl w:val="011CFAA4"/>
@@ -8660,7 +11111,7 @@
       </w:pPr>
     </w:lvl>
   </w:abstractNum>
-  <w:abstractNum w:abstractNumId="55">
+  <w:abstractNum w:abstractNumId="56">
     <w:nsid w:val="520F4B6D"/>
     <w:multiLevelType w:val="hybridMultilevel"/>
     <w:tmpl w:val="BD62F52A"/>
@@ -8749,7 +11200,7 @@
       </w:pPr>
     </w:lvl>
   </w:abstractNum>
-  <w:abstractNum w:abstractNumId="56">
+  <w:abstractNum w:abstractNumId="57">
     <w:nsid w:val="52112DC2"/>
     <w:multiLevelType w:val="multilevel"/>
     <w:tmpl w:val="533228DE"/>
@@ -8898,7 +11349,7 @@
       </w:rPr>
     </w:lvl>
   </w:abstractNum>
-  <w:abstractNum w:abstractNumId="57">
+  <w:abstractNum w:abstractNumId="58">
     <w:nsid w:val="52763B01"/>
     <w:multiLevelType w:val="multilevel"/>
     <w:tmpl w:val="9934C8A8"/>
@@ -9047,7 +11498,7 @@
       </w:rPr>
     </w:lvl>
   </w:abstractNum>
-  <w:abstractNum w:abstractNumId="58">
+  <w:abstractNum w:abstractNumId="59">
     <w:nsid w:val="53CE5090"/>
     <w:multiLevelType w:val="multilevel"/>
     <w:tmpl w:val="F718FD72"/>
@@ -9196,7 +11647,7 @@
       </w:rPr>
     </w:lvl>
   </w:abstractNum>
-  <w:abstractNum w:abstractNumId="59">
+  <w:abstractNum w:abstractNumId="60">
     <w:nsid w:val="56250619"/>
     <w:multiLevelType w:val="multilevel"/>
     <w:tmpl w:val="478C2C68"/>
@@ -9345,7 +11796,7 @@
       </w:rPr>
     </w:lvl>
   </w:abstractNum>
-  <w:abstractNum w:abstractNumId="60">
+  <w:abstractNum w:abstractNumId="61">
     <w:nsid w:val="5661099C"/>
     <w:multiLevelType w:val="hybridMultilevel"/>
     <w:tmpl w:val="81704A34"/>
@@ -9434,7 +11885,7 @@
       </w:pPr>
     </w:lvl>
   </w:abstractNum>
-  <w:abstractNum w:abstractNumId="61">
+  <w:abstractNum w:abstractNumId="62">
     <w:nsid w:val="5CAE4F67"/>
     <w:multiLevelType w:val="multilevel"/>
     <w:tmpl w:val="E24AB198"/>
@@ -9583,7 +12034,7 @@
       </w:rPr>
     </w:lvl>
   </w:abstractNum>
-  <w:abstractNum w:abstractNumId="62">
+  <w:abstractNum w:abstractNumId="63">
     <w:nsid w:val="5D251EB1"/>
     <w:multiLevelType w:val="hybridMultilevel"/>
     <w:tmpl w:val="276A853C"/>
@@ -9696,7 +12147,7 @@
       </w:rPr>
     </w:lvl>
   </w:abstractNum>
-  <w:abstractNum w:abstractNumId="63">
+  <w:abstractNum w:abstractNumId="64">
     <w:nsid w:val="5D426483"/>
     <w:multiLevelType w:val="hybridMultilevel"/>
     <w:tmpl w:val="44CA8098"/>
@@ -9809,7 +12260,7 @@
       </w:rPr>
     </w:lvl>
   </w:abstractNum>
-  <w:abstractNum w:abstractNumId="64">
+  <w:abstractNum w:abstractNumId="65">
     <w:nsid w:val="68973F55"/>
     <w:multiLevelType w:val="multilevel"/>
     <w:tmpl w:val="9FE8F502"/>
@@ -9958,7 +12409,7 @@
       </w:rPr>
     </w:lvl>
   </w:abstractNum>
-  <w:abstractNum w:abstractNumId="65">
+  <w:abstractNum w:abstractNumId="66">
     <w:nsid w:val="6E475A5D"/>
     <w:multiLevelType w:val="multilevel"/>
     <w:tmpl w:val="E58EFB7E"/>
@@ -10071,7 +12522,120 @@
       </w:pPr>
     </w:lvl>
   </w:abstractNum>
-  <w:abstractNum w:abstractNumId="66">
+  <w:abstractNum w:abstractNumId="67">
+    <w:nsid w:val="6F223675"/>
+    <w:multiLevelType w:val="multilevel"/>
+    <w:tmpl w:val="C840CAC2"/>
+    <w:lvl w:ilvl="0">
+      <w:start w:val="1"/>
+      <w:numFmt w:val="decimal"/>
+      <w:lvlText w:val="%1."/>
+      <w:lvlJc w:val="left"/>
+      <w:pPr>
+        <w:tabs>
+          <w:tab w:val="num" w:pos="720"/>
+        </w:tabs>
+        <w:ind w:left="720" w:hanging="360"/>
+      </w:pPr>
+    </w:lvl>
+    <w:lvl w:ilvl="1" w:tentative="1">
+      <w:start w:val="1"/>
+      <w:numFmt w:val="decimal"/>
+      <w:lvlText w:val="%2."/>
+      <w:lvlJc w:val="left"/>
+      <w:pPr>
+        <w:tabs>
+          <w:tab w:val="num" w:pos="1440"/>
+        </w:tabs>
+        <w:ind w:left="1440" w:hanging="360"/>
+      </w:pPr>
+    </w:lvl>
+    <w:lvl w:ilvl="2" w:tentative="1">
+      <w:start w:val="1"/>
+      <w:numFmt w:val="decimal"/>
+      <w:lvlText w:val="%3."/>
+      <w:lvlJc w:val="left"/>
+      <w:pPr>
+        <w:tabs>
+          <w:tab w:val="num" w:pos="2160"/>
+        </w:tabs>
+        <w:ind w:left="2160" w:hanging="360"/>
+      </w:pPr>
+    </w:lvl>
+    <w:lvl w:ilvl="3" w:tentative="1">
+      <w:start w:val="1"/>
+      <w:numFmt w:val="decimal"/>
+      <w:lvlText w:val="%4."/>
+      <w:lvlJc w:val="left"/>
+      <w:pPr>
+        <w:tabs>
+          <w:tab w:val="num" w:pos="2880"/>
+        </w:tabs>
+        <w:ind w:left="2880" w:hanging="360"/>
+      </w:pPr>
+    </w:lvl>
+    <w:lvl w:ilvl="4" w:tentative="1">
+      <w:start w:val="1"/>
+      <w:numFmt w:val="decimal"/>
+      <w:lvlText w:val="%5."/>
+      <w:lvlJc w:val="left"/>
+      <w:pPr>
+        <w:tabs>
+          <w:tab w:val="num" w:pos="3600"/>
+        </w:tabs>
+        <w:ind w:left="3600" w:hanging="360"/>
+      </w:pPr>
+    </w:lvl>
+    <w:lvl w:ilvl="5" w:tentative="1">
+      <w:start w:val="1"/>
+      <w:numFmt w:val="decimal"/>
+      <w:lvlText w:val="%6."/>
+      <w:lvlJc w:val="left"/>
+      <w:pPr>
+        <w:tabs>
+          <w:tab w:val="num" w:pos="4320"/>
+        </w:tabs>
+        <w:ind w:left="4320" w:hanging="360"/>
+      </w:pPr>
+    </w:lvl>
+    <w:lvl w:ilvl="6" w:tentative="1">
+      <w:start w:val="1"/>
+      <w:numFmt w:val="decimal"/>
+      <w:lvlText w:val="%7."/>
+      <w:lvlJc w:val="left"/>
+      <w:pPr>
+        <w:tabs>
+          <w:tab w:val="num" w:pos="5040"/>
+        </w:tabs>
+        <w:ind w:left="5040" w:hanging="360"/>
+      </w:pPr>
+    </w:lvl>
+    <w:lvl w:ilvl="7" w:tentative="1">
+      <w:start w:val="1"/>
+      <w:numFmt w:val="decimal"/>
+      <w:lvlText w:val="%8."/>
+      <w:lvlJc w:val="left"/>
+      <w:pPr>
+        <w:tabs>
+          <w:tab w:val="num" w:pos="5760"/>
+        </w:tabs>
+        <w:ind w:left="5760" w:hanging="360"/>
+      </w:pPr>
+    </w:lvl>
+    <w:lvl w:ilvl="8" w:tentative="1">
+      <w:start w:val="1"/>
+      <w:numFmt w:val="decimal"/>
+      <w:lvlText w:val="%9."/>
+      <w:lvlJc w:val="left"/>
+      <w:pPr>
+        <w:tabs>
+          <w:tab w:val="num" w:pos="6480"/>
+        </w:tabs>
+        <w:ind w:left="6480" w:hanging="360"/>
+      </w:pPr>
+    </w:lvl>
+  </w:abstractNum>
+  <w:abstractNum w:abstractNumId="68">
     <w:nsid w:val="6FFA2553"/>
     <w:multiLevelType w:val="multilevel"/>
     <w:tmpl w:val="2E96B120"/>
@@ -10220,7 +12784,93 @@
       </w:rPr>
     </w:lvl>
   </w:abstractNum>
-  <w:abstractNum w:abstractNumId="67">
+  <w:abstractNum w:abstractNumId="69">
+    <w:nsid w:val="73B12BAE"/>
+    <w:multiLevelType w:val="hybridMultilevel"/>
+    <w:tmpl w:val="ECCCEE34"/>
+    <w:lvl w:ilvl="0" w:tplc="0416000F">
+      <w:start w:val="1"/>
+      <w:numFmt w:val="decimal"/>
+      <w:lvlText w:val="%1."/>
+      <w:lvlJc w:val="left"/>
+      <w:pPr>
+        <w:ind w:left="1080" w:hanging="360"/>
+      </w:pPr>
+    </w:lvl>
+    <w:lvl w:ilvl="1" w:tplc="04160019" w:tentative="1">
+      <w:start w:val="1"/>
+      <w:numFmt w:val="lowerLetter"/>
+      <w:lvlText w:val="%2."/>
+      <w:lvlJc w:val="left"/>
+      <w:pPr>
+        <w:ind w:left="1800" w:hanging="360"/>
+      </w:pPr>
+    </w:lvl>
+    <w:lvl w:ilvl="2" w:tplc="0416001B" w:tentative="1">
+      <w:start w:val="1"/>
+      <w:numFmt w:val="lowerRoman"/>
+      <w:lvlText w:val="%3."/>
+      <w:lvlJc w:val="right"/>
+      <w:pPr>
+        <w:ind w:left="2520" w:hanging="180"/>
+      </w:pPr>
+    </w:lvl>
+    <w:lvl w:ilvl="3" w:tplc="0416000F" w:tentative="1">
+      <w:start w:val="1"/>
+      <w:numFmt w:val="decimal"/>
+      <w:lvlText w:val="%4."/>
+      <w:lvlJc w:val="left"/>
+      <w:pPr>
+        <w:ind w:left="3240" w:hanging="360"/>
+      </w:pPr>
+    </w:lvl>
+    <w:lvl w:ilvl="4" w:tplc="04160019" w:tentative="1">
+      <w:start w:val="1"/>
+      <w:numFmt w:val="lowerLetter"/>
+      <w:lvlText w:val="%5."/>
+      <w:lvlJc w:val="left"/>
+      <w:pPr>
+        <w:ind w:left="3960" w:hanging="360"/>
+      </w:pPr>
+    </w:lvl>
+    <w:lvl w:ilvl="5" w:tplc="0416001B" w:tentative="1">
+      <w:start w:val="1"/>
+      <w:numFmt w:val="lowerRoman"/>
+      <w:lvlText w:val="%6."/>
+      <w:lvlJc w:val="right"/>
+      <w:pPr>
+        <w:ind w:left="4680" w:hanging="180"/>
+      </w:pPr>
+    </w:lvl>
+    <w:lvl w:ilvl="6" w:tplc="0416000F" w:tentative="1">
+      <w:start w:val="1"/>
+      <w:numFmt w:val="decimal"/>
+      <w:lvlText w:val="%7."/>
+      <w:lvlJc w:val="left"/>
+      <w:pPr>
+        <w:ind w:left="5400" w:hanging="360"/>
+      </w:pPr>
+    </w:lvl>
+    <w:lvl w:ilvl="7" w:tplc="04160019" w:tentative="1">
+      <w:start w:val="1"/>
+      <w:numFmt w:val="lowerLetter"/>
+      <w:lvlText w:val="%8."/>
+      <w:lvlJc w:val="left"/>
+      <w:pPr>
+        <w:ind w:left="6120" w:hanging="360"/>
+      </w:pPr>
+    </w:lvl>
+    <w:lvl w:ilvl="8" w:tplc="0416001B" w:tentative="1">
+      <w:start w:val="1"/>
+      <w:numFmt w:val="lowerRoman"/>
+      <w:lvlText w:val="%9."/>
+      <w:lvlJc w:val="right"/>
+      <w:pPr>
+        <w:ind w:left="6840" w:hanging="180"/>
+      </w:pPr>
+    </w:lvl>
+  </w:abstractNum>
+  <w:abstractNum w:abstractNumId="70">
     <w:nsid w:val="75F923EE"/>
     <w:multiLevelType w:val="multilevel"/>
     <w:tmpl w:val="4998A902"/>
@@ -10369,7 +13019,7 @@
       </w:rPr>
     </w:lvl>
   </w:abstractNum>
-  <w:abstractNum w:abstractNumId="68">
+  <w:abstractNum w:abstractNumId="71">
     <w:nsid w:val="77BC2CCA"/>
     <w:multiLevelType w:val="multilevel"/>
     <w:tmpl w:val="E70684C2"/>
@@ -10482,7 +13132,7 @@
       </w:pPr>
     </w:lvl>
   </w:abstractNum>
-  <w:abstractNum w:abstractNumId="69">
+  <w:abstractNum w:abstractNumId="72">
     <w:nsid w:val="77C87F36"/>
     <w:multiLevelType w:val="multilevel"/>
     <w:tmpl w:val="011E5EAE"/>
@@ -10595,7 +13245,7 @@
       </w:pPr>
     </w:lvl>
   </w:abstractNum>
-  <w:abstractNum w:abstractNumId="70">
+  <w:abstractNum w:abstractNumId="73">
     <w:nsid w:val="78536C87"/>
     <w:multiLevelType w:val="multilevel"/>
     <w:tmpl w:val="93605C54"/>
@@ -10708,7 +13358,120 @@
       </w:pPr>
     </w:lvl>
   </w:abstractNum>
-  <w:abstractNum w:abstractNumId="71">
+  <w:abstractNum w:abstractNumId="74">
+    <w:nsid w:val="7A3878A6"/>
+    <w:multiLevelType w:val="hybridMultilevel"/>
+    <w:tmpl w:val="AD2CE554"/>
+    <w:lvl w:ilvl="0" w:tplc="04160001">
+      <w:start w:val="1"/>
+      <w:numFmt w:val="bullet"/>
+      <w:lvlText w:val=""/>
+      <w:lvlJc w:val="left"/>
+      <w:pPr>
+        <w:ind w:left="720" w:hanging="360"/>
+      </w:pPr>
+      <w:rPr>
+        <w:rFonts w:ascii="Symbol" w:hAnsi="Symbol" w:hint="default"/>
+      </w:rPr>
+    </w:lvl>
+    <w:lvl w:ilvl="1" w:tplc="04160003" w:tentative="1">
+      <w:start w:val="1"/>
+      <w:numFmt w:val="bullet"/>
+      <w:lvlText w:val="o"/>
+      <w:lvlJc w:val="left"/>
+      <w:pPr>
+        <w:ind w:left="1440" w:hanging="360"/>
+      </w:pPr>
+      <w:rPr>
+        <w:rFonts w:ascii="Courier New" w:hAnsi="Courier New" w:cs="Courier New" w:hint="default"/>
+      </w:rPr>
+    </w:lvl>
+    <w:lvl w:ilvl="2" w:tplc="04160005" w:tentative="1">
+      <w:start w:val="1"/>
+      <w:numFmt w:val="bullet"/>
+      <w:lvlText w:val=""/>
+      <w:lvlJc w:val="left"/>
+      <w:pPr>
+        <w:ind w:left="2160" w:hanging="360"/>
+      </w:pPr>
+      <w:rPr>
+        <w:rFonts w:ascii="Wingdings" w:hAnsi="Wingdings" w:hint="default"/>
+      </w:rPr>
+    </w:lvl>
+    <w:lvl w:ilvl="3" w:tplc="04160001" w:tentative="1">
+      <w:start w:val="1"/>
+      <w:numFmt w:val="bullet"/>
+      <w:lvlText w:val=""/>
+      <w:lvlJc w:val="left"/>
+      <w:pPr>
+        <w:ind w:left="2880" w:hanging="360"/>
+      </w:pPr>
+      <w:rPr>
+        <w:rFonts w:ascii="Symbol" w:hAnsi="Symbol" w:hint="default"/>
+      </w:rPr>
+    </w:lvl>
+    <w:lvl w:ilvl="4" w:tplc="04160003" w:tentative="1">
+      <w:start w:val="1"/>
+      <w:numFmt w:val="bullet"/>
+      <w:lvlText w:val="o"/>
+      <w:lvlJc w:val="left"/>
+      <w:pPr>
+        <w:ind w:left="3600" w:hanging="360"/>
+      </w:pPr>
+      <w:rPr>
+        <w:rFonts w:ascii="Courier New" w:hAnsi="Courier New" w:cs="Courier New" w:hint="default"/>
+      </w:rPr>
+    </w:lvl>
+    <w:lvl w:ilvl="5" w:tplc="04160005" w:tentative="1">
+      <w:start w:val="1"/>
+      <w:numFmt w:val="bullet"/>
+      <w:lvlText w:val=""/>
+      <w:lvlJc w:val="left"/>
+      <w:pPr>
+        <w:ind w:left="4320" w:hanging="360"/>
+      </w:pPr>
+      <w:rPr>
+        <w:rFonts w:ascii="Wingdings" w:hAnsi="Wingdings" w:hint="default"/>
+      </w:rPr>
+    </w:lvl>
+    <w:lvl w:ilvl="6" w:tplc="04160001" w:tentative="1">
+      <w:start w:val="1"/>
+      <w:numFmt w:val="bullet"/>
+      <w:lvlText w:val=""/>
+      <w:lvlJc w:val="left"/>
+      <w:pPr>
+        <w:ind w:left="5040" w:hanging="360"/>
+      </w:pPr>
+      <w:rPr>
+        <w:rFonts w:ascii="Symbol" w:hAnsi="Symbol" w:hint="default"/>
+      </w:rPr>
+    </w:lvl>
+    <w:lvl w:ilvl="7" w:tplc="04160003" w:tentative="1">
+      <w:start w:val="1"/>
+      <w:numFmt w:val="bullet"/>
+      <w:lvlText w:val="o"/>
+      <w:lvlJc w:val="left"/>
+      <w:pPr>
+        <w:ind w:left="5760" w:hanging="360"/>
+      </w:pPr>
+      <w:rPr>
+        <w:rFonts w:ascii="Courier New" w:hAnsi="Courier New" w:cs="Courier New" w:hint="default"/>
+      </w:rPr>
+    </w:lvl>
+    <w:lvl w:ilvl="8" w:tplc="04160005" w:tentative="1">
+      <w:start w:val="1"/>
+      <w:numFmt w:val="bullet"/>
+      <w:lvlText w:val=""/>
+      <w:lvlJc w:val="left"/>
+      <w:pPr>
+        <w:ind w:left="6480" w:hanging="360"/>
+      </w:pPr>
+      <w:rPr>
+        <w:rFonts w:ascii="Wingdings" w:hAnsi="Wingdings" w:hint="default"/>
+      </w:rPr>
+    </w:lvl>
+  </w:abstractNum>
+  <w:abstractNum w:abstractNumId="75">
     <w:nsid w:val="7AA26397"/>
     <w:multiLevelType w:val="multilevel"/>
     <w:tmpl w:val="A38EF002"/>
@@ -10857,7 +13620,7 @@
       </w:rPr>
     </w:lvl>
   </w:abstractNum>
-  <w:abstractNum w:abstractNumId="72">
+  <w:abstractNum w:abstractNumId="76">
     <w:nsid w:val="7CB62FE5"/>
     <w:multiLevelType w:val="hybridMultilevel"/>
     <w:tmpl w:val="3DF4319C"/>
@@ -10970,7 +13733,7 @@
       </w:rPr>
     </w:lvl>
   </w:abstractNum>
-  <w:abstractNum w:abstractNumId="73">
+  <w:abstractNum w:abstractNumId="77">
     <w:nsid w:val="7E6008B2"/>
     <w:multiLevelType w:val="hybridMultilevel"/>
     <w:tmpl w:val="6A4C7686"/>
@@ -11083,7 +13846,156 @@
       </w:rPr>
     </w:lvl>
   </w:abstractNum>
-  <w:abstractNum w:abstractNumId="74">
+  <w:abstractNum w:abstractNumId="78">
+    <w:nsid w:val="7EFD0FA5"/>
+    <w:multiLevelType w:val="multilevel"/>
+    <w:tmpl w:val="9E801FD4"/>
+    <w:lvl w:ilvl="0">
+      <w:start w:val="1"/>
+      <w:numFmt w:val="bullet"/>
+      <w:lvlText w:val=""/>
+      <w:lvlJc w:val="left"/>
+      <w:pPr>
+        <w:tabs>
+          <w:tab w:val="num" w:pos="720"/>
+        </w:tabs>
+        <w:ind w:left="720" w:hanging="360"/>
+      </w:pPr>
+      <w:rPr>
+        <w:rFonts w:ascii="Symbol" w:hAnsi="Symbol" w:hint="default"/>
+        <w:sz w:val="20"/>
+      </w:rPr>
+    </w:lvl>
+    <w:lvl w:ilvl="1" w:tentative="1">
+      <w:start w:val="1"/>
+      <w:numFmt w:val="bullet"/>
+      <w:lvlText w:val="o"/>
+      <w:lvlJc w:val="left"/>
+      <w:pPr>
+        <w:tabs>
+          <w:tab w:val="num" w:pos="1440"/>
+        </w:tabs>
+        <w:ind w:left="1440" w:hanging="360"/>
+      </w:pPr>
+      <w:rPr>
+        <w:rFonts w:ascii="Courier New" w:hAnsi="Courier New" w:hint="default"/>
+        <w:sz w:val="20"/>
+      </w:rPr>
+    </w:lvl>
+    <w:lvl w:ilvl="2" w:tentative="1">
+      <w:start w:val="1"/>
+      <w:numFmt w:val="bullet"/>
+      <w:lvlText w:val=""/>
+      <w:lvlJc w:val="left"/>
+      <w:pPr>
+        <w:tabs>
+          <w:tab w:val="num" w:pos="2160"/>
+        </w:tabs>
+        <w:ind w:left="2160" w:hanging="360"/>
+      </w:pPr>
+      <w:rPr>
+        <w:rFonts w:ascii="Wingdings" w:hAnsi="Wingdings" w:hint="default"/>
+        <w:sz w:val="20"/>
+      </w:rPr>
+    </w:lvl>
+    <w:lvl w:ilvl="3" w:tentative="1">
+      <w:start w:val="1"/>
+      <w:numFmt w:val="bullet"/>
+      <w:lvlText w:val=""/>
+      <w:lvlJc w:val="left"/>
+      <w:pPr>
+        <w:tabs>
+          <w:tab w:val="num" w:pos="2880"/>
+        </w:tabs>
+        <w:ind w:left="2880" w:hanging="360"/>
+      </w:pPr>
+      <w:rPr>
+        <w:rFonts w:ascii="Wingdings" w:hAnsi="Wingdings" w:hint="default"/>
+        <w:sz w:val="20"/>
+      </w:rPr>
+    </w:lvl>
+    <w:lvl w:ilvl="4" w:tentative="1">
+      <w:start w:val="1"/>
+      <w:numFmt w:val="bullet"/>
+      <w:lvlText w:val=""/>
+      <w:lvlJc w:val="left"/>
+      <w:pPr>
+        <w:tabs>
+          <w:tab w:val="num" w:pos="3600"/>
+        </w:tabs>
+        <w:ind w:left="3600" w:hanging="360"/>
+      </w:pPr>
+      <w:rPr>
+        <w:rFonts w:ascii="Wingdings" w:hAnsi="Wingdings" w:hint="default"/>
+        <w:sz w:val="20"/>
+      </w:rPr>
+    </w:lvl>
+    <w:lvl w:ilvl="5" w:tentative="1">
+      <w:start w:val="1"/>
+      <w:numFmt w:val="bullet"/>
+      <w:lvlText w:val=""/>
+      <w:lvlJc w:val="left"/>
+      <w:pPr>
+        <w:tabs>
+          <w:tab w:val="num" w:pos="4320"/>
+        </w:tabs>
+        <w:ind w:left="4320" w:hanging="360"/>
+      </w:pPr>
+      <w:rPr>
+        <w:rFonts w:ascii="Wingdings" w:hAnsi="Wingdings" w:hint="default"/>
+        <w:sz w:val="20"/>
+      </w:rPr>
+    </w:lvl>
+    <w:lvl w:ilvl="6" w:tentative="1">
+      <w:start w:val="1"/>
+      <w:numFmt w:val="bullet"/>
+      <w:lvlText w:val=""/>
+      <w:lvlJc w:val="left"/>
+      <w:pPr>
+        <w:tabs>
+          <w:tab w:val="num" w:pos="5040"/>
+        </w:tabs>
+        <w:ind w:left="5040" w:hanging="360"/>
+      </w:pPr>
+      <w:rPr>
+        <w:rFonts w:ascii="Wingdings" w:hAnsi="Wingdings" w:hint="default"/>
+        <w:sz w:val="20"/>
+      </w:rPr>
+    </w:lvl>
+    <w:lvl w:ilvl="7" w:tentative="1">
+      <w:start w:val="1"/>
+      <w:numFmt w:val="bullet"/>
+      <w:lvlText w:val=""/>
+      <w:lvlJc w:val="left"/>
+      <w:pPr>
+        <w:tabs>
+          <w:tab w:val="num" w:pos="5760"/>
+        </w:tabs>
+        <w:ind w:left="5760" w:hanging="360"/>
+      </w:pPr>
+      <w:rPr>
+        <w:rFonts w:ascii="Wingdings" w:hAnsi="Wingdings" w:hint="default"/>
+        <w:sz w:val="20"/>
+      </w:rPr>
+    </w:lvl>
+    <w:lvl w:ilvl="8" w:tentative="1">
+      <w:start w:val="1"/>
+      <w:numFmt w:val="bullet"/>
+      <w:lvlText w:val=""/>
+      <w:lvlJc w:val="left"/>
+      <w:pPr>
+        <w:tabs>
+          <w:tab w:val="num" w:pos="6480"/>
+        </w:tabs>
+        <w:ind w:left="6480" w:hanging="360"/>
+      </w:pPr>
+      <w:rPr>
+        <w:rFonts w:ascii="Wingdings" w:hAnsi="Wingdings" w:hint="default"/>
+        <w:sz w:val="20"/>
+      </w:rPr>
+    </w:lvl>
+  </w:abstractNum>
+  <w:abstractNum w:abstractNumId="79">
     <w:nsid w:val="7FF11AD9"/>
     <w:multiLevelType w:val="hybridMultilevel"/>
     <w:tmpl w:val="3AFEA8B6"/>
@@ -11185,46 +14097,46 @@
     <w:abstractNumId w:val="4"/>
   </w:num>
   <w:num w:numId="5">
-    <w:abstractNumId w:val="68"/>
+    <w:abstractNumId w:val="71"/>
   </w:num>
   <w:num w:numId="6">
-    <w:abstractNumId w:val="45"/>
+    <w:abstractNumId w:val="46"/>
   </w:num>
   <w:num w:numId="7">
-    <w:abstractNumId w:val="42"/>
+    <w:abstractNumId w:val="43"/>
   </w:num>
   <w:num w:numId="8">
-    <w:abstractNumId w:val="65"/>
+    <w:abstractNumId w:val="66"/>
   </w:num>
   <w:num w:numId="9">
-    <w:abstractNumId w:val="51"/>
+    <w:abstractNumId w:val="52"/>
   </w:num>
   <w:num w:numId="10">
     <w:abstractNumId w:val="1"/>
   </w:num>
   <w:num w:numId="11">
-    <w:abstractNumId w:val="70"/>
+    <w:abstractNumId w:val="73"/>
   </w:num>
   <w:num w:numId="12">
     <w:abstractNumId w:val="0"/>
   </w:num>
   <w:num w:numId="13">
-    <w:abstractNumId w:val="39"/>
+    <w:abstractNumId w:val="40"/>
   </w:num>
   <w:num w:numId="14">
-    <w:abstractNumId w:val="69"/>
+    <w:abstractNumId w:val="72"/>
   </w:num>
   <w:num w:numId="15">
-    <w:abstractNumId w:val="23"/>
+    <w:abstractNumId w:val="24"/>
   </w:num>
   <w:num w:numId="16">
-    <w:abstractNumId w:val="21"/>
+    <w:abstractNumId w:val="22"/>
   </w:num>
   <w:num w:numId="17">
     <w:abstractNumId w:val="9"/>
   </w:num>
   <w:num w:numId="18">
-    <w:abstractNumId w:val="53"/>
+    <w:abstractNumId w:val="54"/>
   </w:num>
   <w:num w:numId="19">
     <w:abstractNumId w:val="13"/>
@@ -11233,100 +14145,100 @@
     <w:abstractNumId w:val="13"/>
   </w:num>
   <w:num w:numId="21">
-    <w:abstractNumId w:val="54"/>
+    <w:abstractNumId w:val="55"/>
   </w:num>
   <w:num w:numId="22">
     <w:abstractNumId w:val="13"/>
   </w:num>
   <w:num w:numId="23">
-    <w:abstractNumId w:val="73"/>
+    <w:abstractNumId w:val="77"/>
   </w:num>
   <w:num w:numId="24">
-    <w:abstractNumId w:val="63"/>
+    <w:abstractNumId w:val="64"/>
   </w:num>
   <w:num w:numId="25">
-    <w:abstractNumId w:val="31"/>
+    <w:abstractNumId w:val="32"/>
   </w:num>
   <w:num w:numId="26">
-    <w:abstractNumId w:val="57"/>
+    <w:abstractNumId w:val="58"/>
   </w:num>
   <w:num w:numId="27">
-    <w:abstractNumId w:val="52"/>
+    <w:abstractNumId w:val="53"/>
   </w:num>
   <w:num w:numId="28">
-    <w:abstractNumId w:val="36"/>
+    <w:abstractNumId w:val="37"/>
   </w:num>
   <w:num w:numId="29">
-    <w:abstractNumId w:val="40"/>
+    <w:abstractNumId w:val="41"/>
   </w:num>
   <w:num w:numId="30">
-    <w:abstractNumId w:val="66"/>
+    <w:abstractNumId w:val="68"/>
   </w:num>
   <w:num w:numId="31">
-    <w:abstractNumId w:val="58"/>
+    <w:abstractNumId w:val="59"/>
   </w:num>
   <w:num w:numId="32">
+    <w:abstractNumId w:val="45"/>
+  </w:num>
+  <w:num w:numId="33">
+    <w:abstractNumId w:val="29"/>
+  </w:num>
+  <w:num w:numId="34">
     <w:abstractNumId w:val="44"/>
   </w:num>
-  <w:num w:numId="33">
-    <w:abstractNumId w:val="28"/>
-  </w:num>
-  <w:num w:numId="34">
-    <w:abstractNumId w:val="43"/>
-  </w:num>
   <w:num w:numId="35">
-    <w:abstractNumId w:val="38"/>
+    <w:abstractNumId w:val="39"/>
   </w:num>
   <w:num w:numId="36">
     <w:abstractNumId w:val="2"/>
   </w:num>
   <w:num w:numId="37">
-    <w:abstractNumId w:val="22"/>
+    <w:abstractNumId w:val="23"/>
   </w:num>
   <w:num w:numId="38">
-    <w:abstractNumId w:val="25"/>
+    <w:abstractNumId w:val="26"/>
   </w:num>
   <w:num w:numId="39">
-    <w:abstractNumId w:val="35"/>
+    <w:abstractNumId w:val="36"/>
   </w:num>
   <w:num w:numId="40">
     <w:abstractNumId w:val="11"/>
   </w:num>
   <w:num w:numId="41">
-    <w:abstractNumId w:val="41"/>
+    <w:abstractNumId w:val="42"/>
   </w:num>
   <w:num w:numId="42">
-    <w:abstractNumId w:val="29"/>
+    <w:abstractNumId w:val="30"/>
   </w:num>
   <w:num w:numId="43">
-    <w:abstractNumId w:val="37"/>
+    <w:abstractNumId w:val="38"/>
   </w:num>
   <w:num w:numId="44">
-    <w:abstractNumId w:val="56"/>
+    <w:abstractNumId w:val="57"/>
   </w:num>
   <w:num w:numId="45">
     <w:abstractNumId w:val="15"/>
   </w:num>
   <w:num w:numId="46">
-    <w:abstractNumId w:val="59"/>
+    <w:abstractNumId w:val="60"/>
   </w:num>
   <w:num w:numId="47">
     <w:abstractNumId w:val="8"/>
   </w:num>
   <w:num w:numId="48">
-    <w:abstractNumId w:val="24"/>
+    <w:abstractNumId w:val="25"/>
   </w:num>
   <w:num w:numId="49">
-    <w:abstractNumId w:val="61"/>
+    <w:abstractNumId w:val="62"/>
   </w:num>
   <w:num w:numId="50">
-    <w:abstractNumId w:val="47"/>
+    <w:abstractNumId w:val="48"/>
   </w:num>
   <w:num w:numId="51">
     <w:abstractNumId w:val="6"/>
   </w:num>
   <w:num w:numId="52">
-    <w:abstractNumId w:val="62"/>
+    <w:abstractNumId w:val="63"/>
   </w:num>
   <w:num w:numId="53">
     <w:abstractNumId w:val="13"/>
@@ -11359,28 +14271,28 @@
     </w:lvlOverride>
   </w:num>
   <w:num w:numId="54">
-    <w:abstractNumId w:val="46"/>
+    <w:abstractNumId w:val="47"/>
   </w:num>
   <w:num w:numId="55">
-    <w:abstractNumId w:val="26"/>
+    <w:abstractNumId w:val="27"/>
   </w:num>
   <w:num w:numId="56">
     <w:abstractNumId w:val="3"/>
   </w:num>
   <w:num w:numId="57">
-    <w:abstractNumId w:val="71"/>
+    <w:abstractNumId w:val="75"/>
   </w:num>
   <w:num w:numId="58">
     <w:abstractNumId w:val="20"/>
   </w:num>
   <w:num w:numId="59">
-    <w:abstractNumId w:val="67"/>
+    <w:abstractNumId w:val="70"/>
   </w:num>
   <w:num w:numId="60">
-    <w:abstractNumId w:val="27"/>
+    <w:abstractNumId w:val="28"/>
   </w:num>
   <w:num w:numId="61">
-    <w:abstractNumId w:val="64"/>
+    <w:abstractNumId w:val="65"/>
   </w:num>
   <w:num w:numId="62">
     <w:abstractNumId w:val="5"/>
@@ -11389,7 +14301,7 @@
     <w:abstractNumId w:val="19"/>
   </w:num>
   <w:num w:numId="64">
-    <w:abstractNumId w:val="50"/>
+    <w:abstractNumId w:val="51"/>
   </w:num>
   <w:num w:numId="65">
     <w:abstractNumId w:val="12"/>
@@ -11401,37 +14313,52 @@
     <w:abstractNumId w:val="16"/>
   </w:num>
   <w:num w:numId="68">
-    <w:abstractNumId w:val="60"/>
+    <w:abstractNumId w:val="61"/>
   </w:num>
   <w:num w:numId="69">
-    <w:abstractNumId w:val="55"/>
+    <w:abstractNumId w:val="56"/>
   </w:num>
   <w:num w:numId="70">
     <w:abstractNumId w:val="14"/>
   </w:num>
   <w:num w:numId="71">
-    <w:abstractNumId w:val="30"/>
+    <w:abstractNumId w:val="31"/>
   </w:num>
   <w:num w:numId="72">
+    <w:abstractNumId w:val="34"/>
+  </w:num>
+  <w:num w:numId="73">
+    <w:abstractNumId w:val="79"/>
+  </w:num>
+  <w:num w:numId="74">
+    <w:abstractNumId w:val="50"/>
+  </w:num>
+  <w:num w:numId="75">
     <w:abstractNumId w:val="33"/>
   </w:num>
-  <w:num w:numId="73">
+  <w:num w:numId="76">
+    <w:abstractNumId w:val="35"/>
+  </w:num>
+  <w:num w:numId="77">
+    <w:abstractNumId w:val="76"/>
+  </w:num>
+  <w:num w:numId="78">
+    <w:abstractNumId w:val="49"/>
+  </w:num>
+  <w:num w:numId="79">
+    <w:abstractNumId w:val="69"/>
+  </w:num>
+  <w:num w:numId="80">
     <w:abstractNumId w:val="74"/>
   </w:num>
-  <w:num w:numId="74">
-    <w:abstractNumId w:val="49"/>
+  <w:num w:numId="81">
+    <w:abstractNumId w:val="21"/>
   </w:num>
-  <w:num w:numId="75">
-    <w:abstractNumId w:val="32"/>
+  <w:num w:numId="82">
+    <w:abstractNumId w:val="78"/>
   </w:num>
-  <w:num w:numId="76">
-    <w:abstractNumId w:val="34"/>
-  </w:num>
-  <w:num w:numId="77">
-    <w:abstractNumId w:val="72"/>
-  </w:num>
-  <w:num w:numId="78">
-    <w:abstractNumId w:val="48"/>
+  <w:num w:numId="83">
+    <w:abstractNumId w:val="67"/>
   </w:num>
   <w:numIdMacAtCleanup w:val="73"/>
 </w:numbering>
@@ -12481,6 +15408,34 @@
       <w:szCs w:val="18"/>
     </w:rPr>
   </w:style>
+  <w:style w:type="character" w:styleId="CdigoHTML">
+    <w:name w:val="HTML Code"/>
+    <w:basedOn w:val="Fontepargpadro"/>
+    <w:uiPriority w:val="99"/>
+    <w:semiHidden/>
+    <w:unhideWhenUsed/>
+    <w:rsid w:val="0071638B"/>
+    <w:rPr>
+      <w:rFonts w:ascii="Courier New" w:eastAsiaTheme="minorHAnsi" w:hAnsi="Courier New" w:cs="Courier New"/>
+      <w:sz w:val="20"/>
+      <w:szCs w:val="20"/>
+    </w:rPr>
+  </w:style>
+  <w:style w:type="character" w:customStyle="1" w:styleId="vc">
+    <w:name w:val="vc"/>
+    <w:basedOn w:val="Fontepargpadro"/>
+    <w:rsid w:val="0071638B"/>
+  </w:style>
+  <w:style w:type="character" w:customStyle="1" w:styleId="n">
+    <w:name w:val="n"/>
+    <w:basedOn w:val="Fontepargpadro"/>
+    <w:rsid w:val="0071638B"/>
+  </w:style>
+  <w:style w:type="character" w:customStyle="1" w:styleId="kt">
+    <w:name w:val="kt"/>
+    <w:basedOn w:val="Fontepargpadro"/>
+    <w:rsid w:val="0071638B"/>
+  </w:style>
 </w:styles>
 </file>
 

</xml_diff>